<commit_message>
Added GA & DST methodology
</commit_message>
<xml_diff>
--- a/terrain/Report/Data/Diagram Formatting.docx
+++ b/terrain/Report/Data/Diagram Formatting.docx
@@ -3294,7 +3294,6 @@
     </w:p>
     <w:p/>
     <w:p/>
-    <w:p/>
     <w:p>
       <w:r>
         <w:rPr>
@@ -3303,18 +3302,18 @@
         <mc:AlternateContent>
           <mc:Choice Requires="wps">
             <w:drawing>
-              <wp:anchor distT="0" distB="0" distL="114300" distR="114300" simplePos="0" relativeHeight="251747328" behindDoc="0" locked="0" layoutInCell="1" allowOverlap="1" wp14:anchorId="2F9120CA" wp14:editId="1714BB56">
+              <wp:anchor distT="0" distB="0" distL="114300" distR="114300" simplePos="0" relativeHeight="251797504" behindDoc="0" locked="0" layoutInCell="1" allowOverlap="1" wp14:anchorId="5DF077F5" wp14:editId="0A094616">
                 <wp:simplePos x="0" y="0"/>
                 <wp:positionH relativeFrom="column">
-                  <wp:posOffset>2313305</wp:posOffset>
+                  <wp:posOffset>307282</wp:posOffset>
                 </wp:positionH>
                 <wp:positionV relativeFrom="paragraph">
-                  <wp:posOffset>3475990</wp:posOffset>
+                  <wp:posOffset>280035</wp:posOffset>
                 </wp:positionV>
-                <wp:extent cx="848360" cy="269240"/>
-                <wp:effectExtent l="0" t="0" r="0" b="0"/>
+                <wp:extent cx="187036" cy="275936"/>
+                <wp:effectExtent l="0" t="0" r="3810" b="0"/>
                 <wp:wrapNone/>
-                <wp:docPr id="52" name="Text Box 52"/>
+                <wp:docPr id="73" name="Text Box 73"/>
                 <wp:cNvGraphicFramePr/>
                 <a:graphic xmlns:a="http://schemas.openxmlformats.org/drawingml/2006/main">
                   <a:graphicData uri="http://schemas.microsoft.com/office/word/2010/wordprocessingShape">
@@ -3323,12 +3322,14 @@
                       <wps:spPr>
                         <a:xfrm>
                           <a:off x="0" y="0"/>
-                          <a:ext cx="848360" cy="269240"/>
+                          <a:ext cx="187036" cy="275936"/>
                         </a:xfrm>
                         <a:prstGeom prst="rect">
                           <a:avLst/>
                         </a:prstGeom>
-                        <a:noFill/>
+                        <a:solidFill>
+                          <a:schemeClr val="lt1"/>
+                        </a:solidFill>
                         <a:ln w="6350">
                           <a:noFill/>
                         </a:ln>
@@ -3337,18 +3338,22 @@
                         <w:txbxContent>
                           <w:p>
                             <w:pPr>
+                              <w:pStyle w:val="NoSpacing"/>
                               <w:rPr>
                                 <w:rFonts w:ascii="Cambria Math" w:hAnsi="Cambria Math"/>
-                                <w:color w:val="808080" w:themeColor="background1" w:themeShade="80"/>
-                                <w:vertAlign w:val="superscript"/>
+                                <w:b/>
+                                <w:bCs/>
+                                <w:color w:val="7F7F7F" w:themeColor="text1" w:themeTint="80"/>
                               </w:rPr>
                             </w:pPr>
                             <w:r>
                               <w:rPr>
                                 <w:rFonts w:ascii="Cambria Math" w:hAnsi="Cambria Math"/>
-                                <w:color w:val="808080" w:themeColor="background1" w:themeShade="80"/>
+                                <w:b/>
+                                <w:bCs/>
+                                <w:color w:val="7F7F7F" w:themeColor="text1" w:themeTint="80"/>
                               </w:rPr>
-                              <w:t>Attempt</w:t>
+                              <w:t>6</w:t>
                             </w:r>
                           </w:p>
                         </w:txbxContent>
@@ -3373,23 +3378,27 @@
           </mc:Choice>
           <mc:Fallback>
             <w:pict>
-              <v:shape w14:anchorId="2F9120CA" id="Text Box 52" o:spid="_x0000_s1043" type="#_x0000_t202" style="position:absolute;margin-left:182.15pt;margin-top:273.7pt;width:66.8pt;height:21.2pt;z-index:251747328;visibility:visible;mso-wrap-style:square;mso-width-percent:0;mso-height-percent:0;mso-wrap-distance-left:9pt;mso-wrap-distance-top:0;mso-wrap-distance-right:9pt;mso-wrap-distance-bottom:0;mso-position-horizontal:absolute;mso-position-horizontal-relative:text;mso-position-vertical:absolute;mso-position-vertical-relative:text;mso-width-percent:0;mso-height-percent:0;mso-width-relative:margin;mso-height-relative:margin;v-text-anchor:top" o:gfxdata="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" filled="f" stroked="f" strokeweight=".5pt">
+              <v:shape w14:anchorId="5DF077F5" id="Text Box 73" o:spid="_x0000_s1043" type="#_x0000_t202" style="position:absolute;margin-left:24.2pt;margin-top:22.05pt;width:14.75pt;height:21.75pt;z-index:251797504;visibility:visible;mso-wrap-style:square;mso-width-percent:0;mso-height-percent:0;mso-wrap-distance-left:9pt;mso-wrap-distance-top:0;mso-wrap-distance-right:9pt;mso-wrap-distance-bottom:0;mso-position-horizontal:absolute;mso-position-horizontal-relative:text;mso-position-vertical:absolute;mso-position-vertical-relative:text;mso-width-percent:0;mso-height-percent:0;mso-width-relative:margin;mso-height-relative:margin;v-text-anchor:top" o:gfxdata="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" fillcolor="white [3201]" stroked="f" strokeweight=".5pt">
                 <v:textbox>
                   <w:txbxContent>
                     <w:p>
                       <w:pPr>
+                        <w:pStyle w:val="NoSpacing"/>
                         <w:rPr>
                           <w:rFonts w:ascii="Cambria Math" w:hAnsi="Cambria Math"/>
-                          <w:color w:val="808080" w:themeColor="background1" w:themeShade="80"/>
-                          <w:vertAlign w:val="superscript"/>
+                          <w:b/>
+                          <w:bCs/>
+                          <w:color w:val="7F7F7F" w:themeColor="text1" w:themeTint="80"/>
                         </w:rPr>
                       </w:pPr>
                       <w:r>
                         <w:rPr>
                           <w:rFonts w:ascii="Cambria Math" w:hAnsi="Cambria Math"/>
-                          <w:color w:val="808080" w:themeColor="background1" w:themeShade="80"/>
+                          <w:b/>
+                          <w:bCs/>
+                          <w:color w:val="7F7F7F" w:themeColor="text1" w:themeTint="80"/>
                         </w:rPr>
-                        <w:t>Attempt</w:t>
+                        <w:t>6</w:t>
                       </w:r>
                     </w:p>
                   </w:txbxContent>
@@ -3399,6 +3408,8 @@
           </mc:Fallback>
         </mc:AlternateContent>
       </w:r>
+    </w:p>
+    <w:p>
       <w:r>
         <w:rPr>
           <w:noProof/>
@@ -3406,27 +3417,27 @@
         <mc:AlternateContent>
           <mc:Choice Requires="wps">
             <w:drawing>
-              <wp:anchor distT="0" distB="0" distL="114300" distR="114300" simplePos="0" relativeHeight="251737088" behindDoc="0" locked="0" layoutInCell="1" allowOverlap="1" wp14:anchorId="282E7CD7" wp14:editId="1163A318">
+              <wp:anchor distT="0" distB="0" distL="114300" distR="114300" simplePos="0" relativeHeight="251787264" behindDoc="0" locked="0" layoutInCell="1" allowOverlap="1" wp14:anchorId="2F9120CA" wp14:editId="4FCE8274">
                 <wp:simplePos x="0" y="0"/>
                 <wp:positionH relativeFrom="column">
-                  <wp:posOffset>-147955</wp:posOffset>
+                  <wp:posOffset>2631787</wp:posOffset>
                 </wp:positionH>
                 <wp:positionV relativeFrom="paragraph">
-                  <wp:posOffset>1601470</wp:posOffset>
+                  <wp:posOffset>3630007</wp:posOffset>
                 </wp:positionV>
-                <wp:extent cx="848360" cy="269240"/>
-                <wp:effectExtent l="3810" t="0" r="0" b="0"/>
+                <wp:extent cx="1274618" cy="367030"/>
+                <wp:effectExtent l="0" t="0" r="0" b="0"/>
                 <wp:wrapNone/>
-                <wp:docPr id="45" name="Text Box 45"/>
+                <wp:docPr id="52" name="Text Box 52"/>
                 <wp:cNvGraphicFramePr/>
                 <a:graphic xmlns:a="http://schemas.openxmlformats.org/drawingml/2006/main">
                   <a:graphicData uri="http://schemas.microsoft.com/office/word/2010/wordprocessingShape">
                     <wps:wsp>
                       <wps:cNvSpPr txBox="1"/>
                       <wps:spPr>
-                        <a:xfrm rot="16200000">
+                        <a:xfrm>
                           <a:off x="0" y="0"/>
-                          <a:ext cx="848360" cy="269240"/>
+                          <a:ext cx="1274618" cy="367030"/>
                         </a:xfrm>
                         <a:prstGeom prst="rect">
                           <a:avLst/>
@@ -3442,16 +3453,35 @@
                             <w:pPr>
                               <w:rPr>
                                 <w:rFonts w:ascii="Cambria Math" w:hAnsi="Cambria Math"/>
+                                <w:b/>
+                                <w:bCs/>
                                 <w:color w:val="808080" w:themeColor="background1" w:themeShade="80"/>
+                                <w:sz w:val="28"/>
+                                <w:szCs w:val="28"/>
                                 <w:vertAlign w:val="superscript"/>
                               </w:rPr>
                             </w:pPr>
                             <w:r>
                               <w:rPr>
                                 <w:rFonts w:ascii="Cambria Math" w:hAnsi="Cambria Math"/>
+                                <w:b/>
+                                <w:bCs/>
                                 <w:color w:val="808080" w:themeColor="background1" w:themeShade="80"/>
+                                <w:sz w:val="28"/>
+                                <w:szCs w:val="28"/>
                               </w:rPr>
-                              <w:t>Activation</w:t>
+                              <w:t>Attempt</w:t>
+                            </w:r>
+                            <w:r>
+                              <w:rPr>
+                                <w:rFonts w:ascii="Cambria Math" w:hAnsi="Cambria Math"/>
+                                <w:b/>
+                                <w:bCs/>
+                                <w:color w:val="808080" w:themeColor="background1" w:themeShade="80"/>
+                                <w:sz w:val="28"/>
+                                <w:szCs w:val="28"/>
+                              </w:rPr>
+                              <w:t xml:space="preserve"> (x)</w:t>
                             </w:r>
                           </w:p>
                         </w:txbxContent>
@@ -3476,23 +3506,42 @@
           </mc:Choice>
           <mc:Fallback>
             <w:pict>
-              <v:shape w14:anchorId="282E7CD7" id="Text Box 45" o:spid="_x0000_s1044" type="#_x0000_t202" style="position:absolute;margin-left:-11.65pt;margin-top:126.1pt;width:66.8pt;height:21.2pt;rotation:-90;z-index:251737088;visibility:visible;mso-wrap-style:square;mso-width-percent:0;mso-height-percent:0;mso-wrap-distance-left:9pt;mso-wrap-distance-top:0;mso-wrap-distance-right:9pt;mso-wrap-distance-bottom:0;mso-position-horizontal:absolute;mso-position-horizontal-relative:text;mso-position-vertical:absolute;mso-position-vertical-relative:text;mso-width-percent:0;mso-height-percent:0;mso-width-relative:margin;mso-height-relative:margin;v-text-anchor:top" o:gfxdata="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" filled="f" stroked="f" strokeweight=".5pt">
+              <v:shape w14:anchorId="2F9120CA" id="Text Box 52" o:spid="_x0000_s1044" type="#_x0000_t202" style="position:absolute;margin-left:207.25pt;margin-top:285.85pt;width:100.35pt;height:28.9pt;z-index:251787264;visibility:visible;mso-wrap-style:square;mso-width-percent:0;mso-height-percent:0;mso-wrap-distance-left:9pt;mso-wrap-distance-top:0;mso-wrap-distance-right:9pt;mso-wrap-distance-bottom:0;mso-position-horizontal:absolute;mso-position-horizontal-relative:text;mso-position-vertical:absolute;mso-position-vertical-relative:text;mso-width-percent:0;mso-height-percent:0;mso-width-relative:margin;mso-height-relative:margin;v-text-anchor:top" o:gfxdata="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" filled="f" stroked="f" strokeweight=".5pt">
                 <v:textbox>
                   <w:txbxContent>
                     <w:p>
                       <w:pPr>
                         <w:rPr>
                           <w:rFonts w:ascii="Cambria Math" w:hAnsi="Cambria Math"/>
+                          <w:b/>
+                          <w:bCs/>
                           <w:color w:val="808080" w:themeColor="background1" w:themeShade="80"/>
+                          <w:sz w:val="28"/>
+                          <w:szCs w:val="28"/>
                           <w:vertAlign w:val="superscript"/>
                         </w:rPr>
                       </w:pPr>
                       <w:r>
                         <w:rPr>
                           <w:rFonts w:ascii="Cambria Math" w:hAnsi="Cambria Math"/>
+                          <w:b/>
+                          <w:bCs/>
                           <w:color w:val="808080" w:themeColor="background1" w:themeShade="80"/>
+                          <w:sz w:val="28"/>
+                          <w:szCs w:val="28"/>
                         </w:rPr>
-                        <w:t>Activation</w:t>
+                        <w:t>Attempt</w:t>
+                      </w:r>
+                      <w:r>
+                        <w:rPr>
+                          <w:rFonts w:ascii="Cambria Math" w:hAnsi="Cambria Math"/>
+                          <w:b/>
+                          <w:bCs/>
+                          <w:color w:val="808080" w:themeColor="background1" w:themeShade="80"/>
+                          <w:sz w:val="28"/>
+                          <w:szCs w:val="28"/>
+                        </w:rPr>
+                        <w:t xml:space="preserve"> (x)</w:t>
                       </w:r>
                     </w:p>
                   </w:txbxContent>
@@ -3509,10 +3558,903 @@
         <mc:AlternateContent>
           <mc:Choice Requires="wps">
             <w:drawing>
-              <wp:anchor distT="0" distB="0" distL="114300" distR="114300" simplePos="0" relativeHeight="251745280" behindDoc="0" locked="0" layoutInCell="1" allowOverlap="1" wp14:anchorId="03D11C10" wp14:editId="367482D2">
+              <wp:anchor distT="0" distB="0" distL="114300" distR="114300" simplePos="0" relativeHeight="251799552" behindDoc="0" locked="0" layoutInCell="1" allowOverlap="1" wp14:anchorId="524FA7CF" wp14:editId="1EE9FCF1">
                 <wp:simplePos x="0" y="0"/>
                 <wp:positionH relativeFrom="column">
-                  <wp:posOffset>4201160</wp:posOffset>
+                  <wp:posOffset>338050</wp:posOffset>
+                </wp:positionH>
+                <wp:positionV relativeFrom="paragraph">
+                  <wp:posOffset>2769177</wp:posOffset>
+                </wp:positionV>
+                <wp:extent cx="187036" cy="275936"/>
+                <wp:effectExtent l="0" t="0" r="0" b="0"/>
+                <wp:wrapNone/>
+                <wp:docPr id="74" name="Text Box 74"/>
+                <wp:cNvGraphicFramePr/>
+                <a:graphic xmlns:a="http://schemas.openxmlformats.org/drawingml/2006/main">
+                  <a:graphicData uri="http://schemas.microsoft.com/office/word/2010/wordprocessingShape">
+                    <wps:wsp>
+                      <wps:cNvSpPr txBox="1"/>
+                      <wps:spPr>
+                        <a:xfrm>
+                          <a:off x="0" y="0"/>
+                          <a:ext cx="187036" cy="275936"/>
+                        </a:xfrm>
+                        <a:prstGeom prst="rect">
+                          <a:avLst/>
+                        </a:prstGeom>
+                        <a:noFill/>
+                        <a:ln w="6350">
+                          <a:noFill/>
+                        </a:ln>
+                      </wps:spPr>
+                      <wps:txbx>
+                        <w:txbxContent>
+                          <w:p>
+                            <w:pPr>
+                              <w:pStyle w:val="NoSpacing"/>
+                              <w:rPr>
+                                <w:rFonts w:ascii="Cambria Math" w:hAnsi="Cambria Math"/>
+                                <w:b/>
+                                <w:bCs/>
+                                <w:color w:val="7F7F7F" w:themeColor="text1" w:themeTint="80"/>
+                              </w:rPr>
+                            </w:pPr>
+                            <w:r>
+                              <w:rPr>
+                                <w:rFonts w:ascii="Cambria Math" w:hAnsi="Cambria Math"/>
+                                <w:b/>
+                                <w:bCs/>
+                                <w:color w:val="7F7F7F" w:themeColor="text1" w:themeTint="80"/>
+                              </w:rPr>
+                              <w:t>1</w:t>
+                            </w:r>
+                          </w:p>
+                        </w:txbxContent>
+                      </wps:txbx>
+                      <wps:bodyPr rot="0" spcFirstLastPara="0" vertOverflow="overflow" horzOverflow="overflow" vert="horz" wrap="square" lIns="91440" tIns="45720" rIns="91440" bIns="45720" numCol="1" spcCol="0" rtlCol="0" fromWordArt="0" anchor="t" anchorCtr="0" forceAA="0" compatLnSpc="1">
+                        <a:prstTxWarp prst="textNoShape">
+                          <a:avLst/>
+                        </a:prstTxWarp>
+                        <a:noAutofit/>
+                      </wps:bodyPr>
+                    </wps:wsp>
+                  </a:graphicData>
+                </a:graphic>
+                <wp14:sizeRelH relativeFrom="margin">
+                  <wp14:pctWidth>0</wp14:pctWidth>
+                </wp14:sizeRelH>
+                <wp14:sizeRelV relativeFrom="margin">
+                  <wp14:pctHeight>0</wp14:pctHeight>
+                </wp14:sizeRelV>
+              </wp:anchor>
+            </w:drawing>
+          </mc:Choice>
+          <mc:Fallback>
+            <w:pict>
+              <v:shape w14:anchorId="524FA7CF" id="Text Box 74" o:spid="_x0000_s1045" type="#_x0000_t202" style="position:absolute;margin-left:26.6pt;margin-top:218.05pt;width:14.75pt;height:21.75pt;z-index:251799552;visibility:visible;mso-wrap-style:square;mso-width-percent:0;mso-height-percent:0;mso-wrap-distance-left:9pt;mso-wrap-distance-top:0;mso-wrap-distance-right:9pt;mso-wrap-distance-bottom:0;mso-position-horizontal:absolute;mso-position-horizontal-relative:text;mso-position-vertical:absolute;mso-position-vertical-relative:text;mso-width-percent:0;mso-height-percent:0;mso-width-relative:margin;mso-height-relative:margin;v-text-anchor:top" o:gfxdata="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" filled="f" stroked="f" strokeweight=".5pt">
+                <v:textbox>
+                  <w:txbxContent>
+                    <w:p>
+                      <w:pPr>
+                        <w:pStyle w:val="NoSpacing"/>
+                        <w:rPr>
+                          <w:rFonts w:ascii="Cambria Math" w:hAnsi="Cambria Math"/>
+                          <w:b/>
+                          <w:bCs/>
+                          <w:color w:val="7F7F7F" w:themeColor="text1" w:themeTint="80"/>
+                        </w:rPr>
+                      </w:pPr>
+                      <w:r>
+                        <w:rPr>
+                          <w:rFonts w:ascii="Cambria Math" w:hAnsi="Cambria Math"/>
+                          <w:b/>
+                          <w:bCs/>
+                          <w:color w:val="7F7F7F" w:themeColor="text1" w:themeTint="80"/>
+                        </w:rPr>
+                        <w:t>1</w:t>
+                      </w:r>
+                    </w:p>
+                  </w:txbxContent>
+                </v:textbox>
+              </v:shape>
+            </w:pict>
+          </mc:Fallback>
+        </mc:AlternateContent>
+      </w:r>
+      <w:r>
+        <w:rPr>
+          <w:noProof/>
+        </w:rPr>
+        <mc:AlternateContent>
+          <mc:Choice Requires="wps">
+            <w:drawing>
+              <wp:anchor distT="0" distB="0" distL="114300" distR="114300" simplePos="0" relativeHeight="251795456" behindDoc="0" locked="0" layoutInCell="1" allowOverlap="1" wp14:anchorId="6C98F8B6" wp14:editId="184FB935">
+                <wp:simplePos x="0" y="0"/>
+                <wp:positionH relativeFrom="column">
+                  <wp:posOffset>311727</wp:posOffset>
+                </wp:positionH>
+                <wp:positionV relativeFrom="paragraph">
+                  <wp:posOffset>561109</wp:posOffset>
+                </wp:positionV>
+                <wp:extent cx="187036" cy="275936"/>
+                <wp:effectExtent l="0" t="0" r="3810" b="0"/>
+                <wp:wrapNone/>
+                <wp:docPr id="72" name="Text Box 72"/>
+                <wp:cNvGraphicFramePr/>
+                <a:graphic xmlns:a="http://schemas.openxmlformats.org/drawingml/2006/main">
+                  <a:graphicData uri="http://schemas.microsoft.com/office/word/2010/wordprocessingShape">
+                    <wps:wsp>
+                      <wps:cNvSpPr txBox="1"/>
+                      <wps:spPr>
+                        <a:xfrm>
+                          <a:off x="0" y="0"/>
+                          <a:ext cx="187036" cy="275936"/>
+                        </a:xfrm>
+                        <a:prstGeom prst="rect">
+                          <a:avLst/>
+                        </a:prstGeom>
+                        <a:solidFill>
+                          <a:schemeClr val="lt1"/>
+                        </a:solidFill>
+                        <a:ln w="6350">
+                          <a:noFill/>
+                        </a:ln>
+                      </wps:spPr>
+                      <wps:txbx>
+                        <w:txbxContent>
+                          <w:p>
+                            <w:pPr>
+                              <w:pStyle w:val="NoSpacing"/>
+                              <w:rPr>
+                                <w:rFonts w:ascii="Cambria Math" w:hAnsi="Cambria Math"/>
+                                <w:b/>
+                                <w:bCs/>
+                                <w:color w:val="7F7F7F" w:themeColor="text1" w:themeTint="80"/>
+                              </w:rPr>
+                            </w:pPr>
+                            <w:r>
+                              <w:rPr>
+                                <w:rFonts w:ascii="Cambria Math" w:hAnsi="Cambria Math"/>
+                                <w:b/>
+                                <w:bCs/>
+                                <w:color w:val="7F7F7F" w:themeColor="text1" w:themeTint="80"/>
+                              </w:rPr>
+                              <w:t>5</w:t>
+                            </w:r>
+                          </w:p>
+                        </w:txbxContent>
+                      </wps:txbx>
+                      <wps:bodyPr rot="0" spcFirstLastPara="0" vertOverflow="overflow" horzOverflow="overflow" vert="horz" wrap="square" lIns="91440" tIns="45720" rIns="91440" bIns="45720" numCol="1" spcCol="0" rtlCol="0" fromWordArt="0" anchor="t" anchorCtr="0" forceAA="0" compatLnSpc="1">
+                        <a:prstTxWarp prst="textNoShape">
+                          <a:avLst/>
+                        </a:prstTxWarp>
+                        <a:noAutofit/>
+                      </wps:bodyPr>
+                    </wps:wsp>
+                  </a:graphicData>
+                </a:graphic>
+                <wp14:sizeRelH relativeFrom="margin">
+                  <wp14:pctWidth>0</wp14:pctWidth>
+                </wp14:sizeRelH>
+                <wp14:sizeRelV relativeFrom="margin">
+                  <wp14:pctHeight>0</wp14:pctHeight>
+                </wp14:sizeRelV>
+              </wp:anchor>
+            </w:drawing>
+          </mc:Choice>
+          <mc:Fallback>
+            <w:pict>
+              <v:shape w14:anchorId="6C98F8B6" id="Text Box 72" o:spid="_x0000_s1046" type="#_x0000_t202" style="position:absolute;margin-left:24.55pt;margin-top:44.2pt;width:14.75pt;height:21.75pt;z-index:251795456;visibility:visible;mso-wrap-style:square;mso-width-percent:0;mso-height-percent:0;mso-wrap-distance-left:9pt;mso-wrap-distance-top:0;mso-wrap-distance-right:9pt;mso-wrap-distance-bottom:0;mso-position-horizontal:absolute;mso-position-horizontal-relative:text;mso-position-vertical:absolute;mso-position-vertical-relative:text;mso-width-percent:0;mso-height-percent:0;mso-width-relative:margin;mso-height-relative:margin;v-text-anchor:top" o:gfxdata="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" fillcolor="white [3201]" stroked="f" strokeweight=".5pt">
+                <v:textbox>
+                  <w:txbxContent>
+                    <w:p>
+                      <w:pPr>
+                        <w:pStyle w:val="NoSpacing"/>
+                        <w:rPr>
+                          <w:rFonts w:ascii="Cambria Math" w:hAnsi="Cambria Math"/>
+                          <w:b/>
+                          <w:bCs/>
+                          <w:color w:val="7F7F7F" w:themeColor="text1" w:themeTint="80"/>
+                        </w:rPr>
+                      </w:pPr>
+                      <w:r>
+                        <w:rPr>
+                          <w:rFonts w:ascii="Cambria Math" w:hAnsi="Cambria Math"/>
+                          <w:b/>
+                          <w:bCs/>
+                          <w:color w:val="7F7F7F" w:themeColor="text1" w:themeTint="80"/>
+                        </w:rPr>
+                        <w:t>5</w:t>
+                      </w:r>
+                    </w:p>
+                  </w:txbxContent>
+                </v:textbox>
+              </v:shape>
+            </w:pict>
+          </mc:Fallback>
+        </mc:AlternateContent>
+      </w:r>
+      <w:r>
+        <w:rPr>
+          <w:noProof/>
+        </w:rPr>
+        <mc:AlternateContent>
+          <mc:Choice Requires="wps">
+            <w:drawing>
+              <wp:anchor distT="0" distB="0" distL="114300" distR="114300" simplePos="0" relativeHeight="251793408" behindDoc="0" locked="0" layoutInCell="1" allowOverlap="1" wp14:anchorId="1F02E265" wp14:editId="387E3370">
+                <wp:simplePos x="0" y="0"/>
+                <wp:positionH relativeFrom="column">
+                  <wp:posOffset>311727</wp:posOffset>
+                </wp:positionH>
+                <wp:positionV relativeFrom="paragraph">
+                  <wp:posOffset>1108363</wp:posOffset>
+                </wp:positionV>
+                <wp:extent cx="187036" cy="275936"/>
+                <wp:effectExtent l="0" t="0" r="3810" b="0"/>
+                <wp:wrapNone/>
+                <wp:docPr id="71" name="Text Box 71"/>
+                <wp:cNvGraphicFramePr/>
+                <a:graphic xmlns:a="http://schemas.openxmlformats.org/drawingml/2006/main">
+                  <a:graphicData uri="http://schemas.microsoft.com/office/word/2010/wordprocessingShape">
+                    <wps:wsp>
+                      <wps:cNvSpPr txBox="1"/>
+                      <wps:spPr>
+                        <a:xfrm>
+                          <a:off x="0" y="0"/>
+                          <a:ext cx="187036" cy="275936"/>
+                        </a:xfrm>
+                        <a:prstGeom prst="rect">
+                          <a:avLst/>
+                        </a:prstGeom>
+                        <a:solidFill>
+                          <a:schemeClr val="lt1"/>
+                        </a:solidFill>
+                        <a:ln w="6350">
+                          <a:noFill/>
+                        </a:ln>
+                      </wps:spPr>
+                      <wps:txbx>
+                        <w:txbxContent>
+                          <w:p>
+                            <w:pPr>
+                              <w:pStyle w:val="NoSpacing"/>
+                              <w:rPr>
+                                <w:rFonts w:ascii="Cambria Math" w:hAnsi="Cambria Math"/>
+                                <w:b/>
+                                <w:bCs/>
+                                <w:color w:val="7F7F7F" w:themeColor="text1" w:themeTint="80"/>
+                              </w:rPr>
+                            </w:pPr>
+                            <w:r>
+                              <w:rPr>
+                                <w:rFonts w:ascii="Cambria Math" w:hAnsi="Cambria Math"/>
+                                <w:b/>
+                                <w:bCs/>
+                                <w:color w:val="7F7F7F" w:themeColor="text1" w:themeTint="80"/>
+                              </w:rPr>
+                              <w:t>4</w:t>
+                            </w:r>
+                          </w:p>
+                        </w:txbxContent>
+                      </wps:txbx>
+                      <wps:bodyPr rot="0" spcFirstLastPara="0" vertOverflow="overflow" horzOverflow="overflow" vert="horz" wrap="square" lIns="91440" tIns="45720" rIns="91440" bIns="45720" numCol="1" spcCol="0" rtlCol="0" fromWordArt="0" anchor="t" anchorCtr="0" forceAA="0" compatLnSpc="1">
+                        <a:prstTxWarp prst="textNoShape">
+                          <a:avLst/>
+                        </a:prstTxWarp>
+                        <a:noAutofit/>
+                      </wps:bodyPr>
+                    </wps:wsp>
+                  </a:graphicData>
+                </a:graphic>
+                <wp14:sizeRelH relativeFrom="margin">
+                  <wp14:pctWidth>0</wp14:pctWidth>
+                </wp14:sizeRelH>
+                <wp14:sizeRelV relativeFrom="margin">
+                  <wp14:pctHeight>0</wp14:pctHeight>
+                </wp14:sizeRelV>
+              </wp:anchor>
+            </w:drawing>
+          </mc:Choice>
+          <mc:Fallback>
+            <w:pict>
+              <v:shape w14:anchorId="1F02E265" id="Text Box 71" o:spid="_x0000_s1047" type="#_x0000_t202" style="position:absolute;margin-left:24.55pt;margin-top:87.25pt;width:14.75pt;height:21.75pt;z-index:251793408;visibility:visible;mso-wrap-style:square;mso-width-percent:0;mso-height-percent:0;mso-wrap-distance-left:9pt;mso-wrap-distance-top:0;mso-wrap-distance-right:9pt;mso-wrap-distance-bottom:0;mso-position-horizontal:absolute;mso-position-horizontal-relative:text;mso-position-vertical:absolute;mso-position-vertical-relative:text;mso-width-percent:0;mso-height-percent:0;mso-width-relative:margin;mso-height-relative:margin;v-text-anchor:top" o:gfxdata="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" fillcolor="white [3201]" stroked="f" strokeweight=".5pt">
+                <v:textbox>
+                  <w:txbxContent>
+                    <w:p>
+                      <w:pPr>
+                        <w:pStyle w:val="NoSpacing"/>
+                        <w:rPr>
+                          <w:rFonts w:ascii="Cambria Math" w:hAnsi="Cambria Math"/>
+                          <w:b/>
+                          <w:bCs/>
+                          <w:color w:val="7F7F7F" w:themeColor="text1" w:themeTint="80"/>
+                        </w:rPr>
+                      </w:pPr>
+                      <w:r>
+                        <w:rPr>
+                          <w:rFonts w:ascii="Cambria Math" w:hAnsi="Cambria Math"/>
+                          <w:b/>
+                          <w:bCs/>
+                          <w:color w:val="7F7F7F" w:themeColor="text1" w:themeTint="80"/>
+                        </w:rPr>
+                        <w:t>4</w:t>
+                      </w:r>
+                    </w:p>
+                  </w:txbxContent>
+                </v:textbox>
+              </v:shape>
+            </w:pict>
+          </mc:Fallback>
+        </mc:AlternateContent>
+      </w:r>
+      <w:r>
+        <w:rPr>
+          <w:noProof/>
+        </w:rPr>
+        <mc:AlternateContent>
+          <mc:Choice Requires="wps">
+            <w:drawing>
+              <wp:anchor distT="0" distB="0" distL="114300" distR="114300" simplePos="0" relativeHeight="251791360" behindDoc="0" locked="0" layoutInCell="1" allowOverlap="1" wp14:anchorId="58FC1B0B" wp14:editId="24FF675C">
+                <wp:simplePos x="0" y="0"/>
+                <wp:positionH relativeFrom="column">
+                  <wp:posOffset>311150</wp:posOffset>
+                </wp:positionH>
+                <wp:positionV relativeFrom="paragraph">
+                  <wp:posOffset>2211128</wp:posOffset>
+                </wp:positionV>
+                <wp:extent cx="187036" cy="275936"/>
+                <wp:effectExtent l="0" t="0" r="3810" b="0"/>
+                <wp:wrapNone/>
+                <wp:docPr id="70" name="Text Box 70"/>
+                <wp:cNvGraphicFramePr/>
+                <a:graphic xmlns:a="http://schemas.openxmlformats.org/drawingml/2006/main">
+                  <a:graphicData uri="http://schemas.microsoft.com/office/word/2010/wordprocessingShape">
+                    <wps:wsp>
+                      <wps:cNvSpPr txBox="1"/>
+                      <wps:spPr>
+                        <a:xfrm>
+                          <a:off x="0" y="0"/>
+                          <a:ext cx="187036" cy="275936"/>
+                        </a:xfrm>
+                        <a:prstGeom prst="rect">
+                          <a:avLst/>
+                        </a:prstGeom>
+                        <a:solidFill>
+                          <a:schemeClr val="lt1"/>
+                        </a:solidFill>
+                        <a:ln w="6350">
+                          <a:noFill/>
+                        </a:ln>
+                      </wps:spPr>
+                      <wps:txbx>
+                        <w:txbxContent>
+                          <w:p>
+                            <w:pPr>
+                              <w:pStyle w:val="NoSpacing"/>
+                              <w:rPr>
+                                <w:rFonts w:ascii="Cambria Math" w:hAnsi="Cambria Math"/>
+                                <w:b/>
+                                <w:bCs/>
+                                <w:color w:val="7F7F7F" w:themeColor="text1" w:themeTint="80"/>
+                              </w:rPr>
+                            </w:pPr>
+                            <w:r>
+                              <w:rPr>
+                                <w:rFonts w:ascii="Cambria Math" w:hAnsi="Cambria Math"/>
+                                <w:b/>
+                                <w:bCs/>
+                                <w:color w:val="7F7F7F" w:themeColor="text1" w:themeTint="80"/>
+                              </w:rPr>
+                              <w:t>2</w:t>
+                            </w:r>
+                          </w:p>
+                        </w:txbxContent>
+                      </wps:txbx>
+                      <wps:bodyPr rot="0" spcFirstLastPara="0" vertOverflow="overflow" horzOverflow="overflow" vert="horz" wrap="square" lIns="91440" tIns="45720" rIns="91440" bIns="45720" numCol="1" spcCol="0" rtlCol="0" fromWordArt="0" anchor="t" anchorCtr="0" forceAA="0" compatLnSpc="1">
+                        <a:prstTxWarp prst="textNoShape">
+                          <a:avLst/>
+                        </a:prstTxWarp>
+                        <a:noAutofit/>
+                      </wps:bodyPr>
+                    </wps:wsp>
+                  </a:graphicData>
+                </a:graphic>
+                <wp14:sizeRelH relativeFrom="margin">
+                  <wp14:pctWidth>0</wp14:pctWidth>
+                </wp14:sizeRelH>
+                <wp14:sizeRelV relativeFrom="margin">
+                  <wp14:pctHeight>0</wp14:pctHeight>
+                </wp14:sizeRelV>
+              </wp:anchor>
+            </w:drawing>
+          </mc:Choice>
+          <mc:Fallback>
+            <w:pict>
+              <v:shape w14:anchorId="58FC1B0B" id="Text Box 70" o:spid="_x0000_s1048" type="#_x0000_t202" style="position:absolute;margin-left:24.5pt;margin-top:174.1pt;width:14.75pt;height:21.75pt;z-index:251791360;visibility:visible;mso-wrap-style:square;mso-width-percent:0;mso-height-percent:0;mso-wrap-distance-left:9pt;mso-wrap-distance-top:0;mso-wrap-distance-right:9pt;mso-wrap-distance-bottom:0;mso-position-horizontal:absolute;mso-position-horizontal-relative:text;mso-position-vertical:absolute;mso-position-vertical-relative:text;mso-width-percent:0;mso-height-percent:0;mso-width-relative:margin;mso-height-relative:margin;v-text-anchor:top" o:gfxdata="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" fillcolor="white [3201]" stroked="f" strokeweight=".5pt">
+                <v:textbox>
+                  <w:txbxContent>
+                    <w:p>
+                      <w:pPr>
+                        <w:pStyle w:val="NoSpacing"/>
+                        <w:rPr>
+                          <w:rFonts w:ascii="Cambria Math" w:hAnsi="Cambria Math"/>
+                          <w:b/>
+                          <w:bCs/>
+                          <w:color w:val="7F7F7F" w:themeColor="text1" w:themeTint="80"/>
+                        </w:rPr>
+                      </w:pPr>
+                      <w:r>
+                        <w:rPr>
+                          <w:rFonts w:ascii="Cambria Math" w:hAnsi="Cambria Math"/>
+                          <w:b/>
+                          <w:bCs/>
+                          <w:color w:val="7F7F7F" w:themeColor="text1" w:themeTint="80"/>
+                        </w:rPr>
+                        <w:t>2</w:t>
+                      </w:r>
+                    </w:p>
+                  </w:txbxContent>
+                </v:textbox>
+              </v:shape>
+            </w:pict>
+          </mc:Fallback>
+        </mc:AlternateContent>
+      </w:r>
+      <w:r>
+        <w:rPr>
+          <w:noProof/>
+        </w:rPr>
+        <mc:AlternateContent>
+          <mc:Choice Requires="wps">
+            <w:drawing>
+              <wp:anchor distT="0" distB="0" distL="114300" distR="114300" simplePos="0" relativeHeight="251789312" behindDoc="0" locked="0" layoutInCell="1" allowOverlap="1" wp14:anchorId="0450136E" wp14:editId="1204911A">
+                <wp:simplePos x="0" y="0"/>
+                <wp:positionH relativeFrom="column">
+                  <wp:posOffset>308666</wp:posOffset>
+                </wp:positionH>
+                <wp:positionV relativeFrom="paragraph">
+                  <wp:posOffset>1669819</wp:posOffset>
+                </wp:positionV>
+                <wp:extent cx="187036" cy="275936"/>
+                <wp:effectExtent l="0" t="0" r="3810" b="0"/>
+                <wp:wrapNone/>
+                <wp:docPr id="69" name="Text Box 69"/>
+                <wp:cNvGraphicFramePr/>
+                <a:graphic xmlns:a="http://schemas.openxmlformats.org/drawingml/2006/main">
+                  <a:graphicData uri="http://schemas.microsoft.com/office/word/2010/wordprocessingShape">
+                    <wps:wsp>
+                      <wps:cNvSpPr txBox="1"/>
+                      <wps:spPr>
+                        <a:xfrm>
+                          <a:off x="0" y="0"/>
+                          <a:ext cx="187036" cy="275936"/>
+                        </a:xfrm>
+                        <a:prstGeom prst="rect">
+                          <a:avLst/>
+                        </a:prstGeom>
+                        <a:solidFill>
+                          <a:schemeClr val="lt1"/>
+                        </a:solidFill>
+                        <a:ln w="6350">
+                          <a:noFill/>
+                        </a:ln>
+                      </wps:spPr>
+                      <wps:txbx>
+                        <w:txbxContent>
+                          <w:p>
+                            <w:pPr>
+                              <w:pStyle w:val="NoSpacing"/>
+                              <w:rPr>
+                                <w:rFonts w:ascii="Cambria Math" w:hAnsi="Cambria Math"/>
+                                <w:b/>
+                                <w:bCs/>
+                                <w:color w:val="7F7F7F" w:themeColor="text1" w:themeTint="80"/>
+                              </w:rPr>
+                            </w:pPr>
+                            <w:r>
+                              <w:rPr>
+                                <w:rFonts w:ascii="Cambria Math" w:hAnsi="Cambria Math"/>
+                                <w:b/>
+                                <w:bCs/>
+                                <w:color w:val="7F7F7F" w:themeColor="text1" w:themeTint="80"/>
+                              </w:rPr>
+                              <w:t>3</w:t>
+                            </w:r>
+                          </w:p>
+                        </w:txbxContent>
+                      </wps:txbx>
+                      <wps:bodyPr rot="0" spcFirstLastPara="0" vertOverflow="overflow" horzOverflow="overflow" vert="horz" wrap="square" lIns="91440" tIns="45720" rIns="91440" bIns="45720" numCol="1" spcCol="0" rtlCol="0" fromWordArt="0" anchor="t" anchorCtr="0" forceAA="0" compatLnSpc="1">
+                        <a:prstTxWarp prst="textNoShape">
+                          <a:avLst/>
+                        </a:prstTxWarp>
+                        <a:noAutofit/>
+                      </wps:bodyPr>
+                    </wps:wsp>
+                  </a:graphicData>
+                </a:graphic>
+                <wp14:sizeRelH relativeFrom="margin">
+                  <wp14:pctWidth>0</wp14:pctWidth>
+                </wp14:sizeRelH>
+                <wp14:sizeRelV relativeFrom="margin">
+                  <wp14:pctHeight>0</wp14:pctHeight>
+                </wp14:sizeRelV>
+              </wp:anchor>
+            </w:drawing>
+          </mc:Choice>
+          <mc:Fallback>
+            <w:pict>
+              <v:shape w14:anchorId="0450136E" id="Text Box 69" o:spid="_x0000_s1049" type="#_x0000_t202" style="position:absolute;margin-left:24.3pt;margin-top:131.5pt;width:14.75pt;height:21.75pt;z-index:251789312;visibility:visible;mso-wrap-style:square;mso-width-percent:0;mso-height-percent:0;mso-wrap-distance-left:9pt;mso-wrap-distance-top:0;mso-wrap-distance-right:9pt;mso-wrap-distance-bottom:0;mso-position-horizontal:absolute;mso-position-horizontal-relative:text;mso-position-vertical:absolute;mso-position-vertical-relative:text;mso-width-percent:0;mso-height-percent:0;mso-width-relative:margin;mso-height-relative:margin;v-text-anchor:top" o:gfxdata="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" fillcolor="white [3201]" stroked="f" strokeweight=".5pt">
+                <v:textbox>
+                  <w:txbxContent>
+                    <w:p>
+                      <w:pPr>
+                        <w:pStyle w:val="NoSpacing"/>
+                        <w:rPr>
+                          <w:rFonts w:ascii="Cambria Math" w:hAnsi="Cambria Math"/>
+                          <w:b/>
+                          <w:bCs/>
+                          <w:color w:val="7F7F7F" w:themeColor="text1" w:themeTint="80"/>
+                        </w:rPr>
+                      </w:pPr>
+                      <w:r>
+                        <w:rPr>
+                          <w:rFonts w:ascii="Cambria Math" w:hAnsi="Cambria Math"/>
+                          <w:b/>
+                          <w:bCs/>
+                          <w:color w:val="7F7F7F" w:themeColor="text1" w:themeTint="80"/>
+                        </w:rPr>
+                        <w:t>3</w:t>
+                      </w:r>
+                    </w:p>
+                  </w:txbxContent>
+                </v:textbox>
+              </v:shape>
+            </w:pict>
+          </mc:Fallback>
+        </mc:AlternateContent>
+      </w:r>
+      <w:r>
+        <w:rPr>
+          <w:noProof/>
+        </w:rPr>
+        <mc:AlternateContent>
+          <mc:Choice Requires="wps">
+            <w:drawing>
+              <wp:anchor distT="0" distB="0" distL="114300" distR="114300" simplePos="0" relativeHeight="251786240" behindDoc="0" locked="0" layoutInCell="1" allowOverlap="1" wp14:anchorId="75D3DD45" wp14:editId="5D8B9D71">
+                <wp:simplePos x="0" y="0"/>
+                <wp:positionH relativeFrom="column">
+                  <wp:posOffset>4426527</wp:posOffset>
+                </wp:positionH>
+                <wp:positionV relativeFrom="paragraph">
+                  <wp:posOffset>3466003</wp:posOffset>
+                </wp:positionV>
+                <wp:extent cx="256309" cy="275936"/>
+                <wp:effectExtent l="0" t="0" r="0" b="0"/>
+                <wp:wrapNone/>
+                <wp:docPr id="68" name="Text Box 68"/>
+                <wp:cNvGraphicFramePr/>
+                <a:graphic xmlns:a="http://schemas.openxmlformats.org/drawingml/2006/main">
+                  <a:graphicData uri="http://schemas.microsoft.com/office/word/2010/wordprocessingShape">
+                    <wps:wsp>
+                      <wps:cNvSpPr txBox="1"/>
+                      <wps:spPr>
+                        <a:xfrm>
+                          <a:off x="0" y="0"/>
+                          <a:ext cx="256309" cy="275936"/>
+                        </a:xfrm>
+                        <a:prstGeom prst="rect">
+                          <a:avLst/>
+                        </a:prstGeom>
+                        <a:solidFill>
+                          <a:schemeClr val="lt1"/>
+                        </a:solidFill>
+                        <a:ln w="6350">
+                          <a:noFill/>
+                        </a:ln>
+                      </wps:spPr>
+                      <wps:txbx>
+                        <w:txbxContent>
+                          <w:p>
+                            <w:pPr>
+                              <w:pStyle w:val="NoSpacing"/>
+                              <w:rPr>
+                                <w:rFonts w:ascii="Cambria Math" w:hAnsi="Cambria Math"/>
+                                <w:b/>
+                                <w:bCs/>
+                                <w:color w:val="7F7F7F" w:themeColor="text1" w:themeTint="80"/>
+                              </w:rPr>
+                            </w:pPr>
+                            <w:r>
+                              <w:rPr>
+                                <w:rFonts w:ascii="Cambria Math" w:hAnsi="Cambria Math"/>
+                                <w:b/>
+                                <w:bCs/>
+                                <w:color w:val="7F7F7F" w:themeColor="text1" w:themeTint="80"/>
+                              </w:rPr>
+                              <w:t>3</w:t>
+                            </w:r>
+                          </w:p>
+                        </w:txbxContent>
+                      </wps:txbx>
+                      <wps:bodyPr rot="0" spcFirstLastPara="0" vertOverflow="overflow" horzOverflow="overflow" vert="horz" wrap="square" lIns="91440" tIns="45720" rIns="91440" bIns="45720" numCol="1" spcCol="0" rtlCol="0" fromWordArt="0" anchor="t" anchorCtr="0" forceAA="0" compatLnSpc="1">
+                        <a:prstTxWarp prst="textNoShape">
+                          <a:avLst/>
+                        </a:prstTxWarp>
+                        <a:noAutofit/>
+                      </wps:bodyPr>
+                    </wps:wsp>
+                  </a:graphicData>
+                </a:graphic>
+                <wp14:sizeRelV relativeFrom="margin">
+                  <wp14:pctHeight>0</wp14:pctHeight>
+                </wp14:sizeRelV>
+              </wp:anchor>
+            </w:drawing>
+          </mc:Choice>
+          <mc:Fallback>
+            <w:pict>
+              <v:shape w14:anchorId="75D3DD45" id="Text Box 68" o:spid="_x0000_s1050" type="#_x0000_t202" style="position:absolute;margin-left:348.55pt;margin-top:272.9pt;width:20.2pt;height:21.75pt;z-index:251786240;visibility:visible;mso-wrap-style:square;mso-height-percent:0;mso-wrap-distance-left:9pt;mso-wrap-distance-top:0;mso-wrap-distance-right:9pt;mso-wrap-distance-bottom:0;mso-position-horizontal:absolute;mso-position-horizontal-relative:text;mso-position-vertical:absolute;mso-position-vertical-relative:text;mso-height-percent:0;mso-height-relative:margin;v-text-anchor:top" o:gfxdata="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" fillcolor="white [3201]" stroked="f" strokeweight=".5pt">
+                <v:textbox>
+                  <w:txbxContent>
+                    <w:p>
+                      <w:pPr>
+                        <w:pStyle w:val="NoSpacing"/>
+                        <w:rPr>
+                          <w:rFonts w:ascii="Cambria Math" w:hAnsi="Cambria Math"/>
+                          <w:b/>
+                          <w:bCs/>
+                          <w:color w:val="7F7F7F" w:themeColor="text1" w:themeTint="80"/>
+                        </w:rPr>
+                      </w:pPr>
+                      <w:r>
+                        <w:rPr>
+                          <w:rFonts w:ascii="Cambria Math" w:hAnsi="Cambria Math"/>
+                          <w:b/>
+                          <w:bCs/>
+                          <w:color w:val="7F7F7F" w:themeColor="text1" w:themeTint="80"/>
+                        </w:rPr>
+                        <w:t>3</w:t>
+                      </w:r>
+                    </w:p>
+                  </w:txbxContent>
+                </v:textbox>
+              </v:shape>
+            </w:pict>
+          </mc:Fallback>
+        </mc:AlternateContent>
+      </w:r>
+      <w:r>
+        <w:rPr>
+          <w:noProof/>
+        </w:rPr>
+        <mc:AlternateContent>
+          <mc:Choice Requires="wps">
+            <w:drawing>
+              <wp:anchor distT="0" distB="0" distL="114300" distR="114300" simplePos="0" relativeHeight="251784192" behindDoc="0" locked="0" layoutInCell="1" allowOverlap="1" wp14:anchorId="3B5CC2F4" wp14:editId="38327E65">
+                <wp:simplePos x="0" y="0"/>
+                <wp:positionH relativeFrom="column">
+                  <wp:posOffset>3061623</wp:posOffset>
+                </wp:positionH>
+                <wp:positionV relativeFrom="paragraph">
+                  <wp:posOffset>3471199</wp:posOffset>
+                </wp:positionV>
+                <wp:extent cx="256309" cy="275936"/>
+                <wp:effectExtent l="0" t="0" r="0" b="0"/>
+                <wp:wrapNone/>
+                <wp:docPr id="67" name="Text Box 67"/>
+                <wp:cNvGraphicFramePr/>
+                <a:graphic xmlns:a="http://schemas.openxmlformats.org/drawingml/2006/main">
+                  <a:graphicData uri="http://schemas.microsoft.com/office/word/2010/wordprocessingShape">
+                    <wps:wsp>
+                      <wps:cNvSpPr txBox="1"/>
+                      <wps:spPr>
+                        <a:xfrm>
+                          <a:off x="0" y="0"/>
+                          <a:ext cx="256309" cy="275936"/>
+                        </a:xfrm>
+                        <a:prstGeom prst="rect">
+                          <a:avLst/>
+                        </a:prstGeom>
+                        <a:solidFill>
+                          <a:schemeClr val="lt1"/>
+                        </a:solidFill>
+                        <a:ln w="6350">
+                          <a:noFill/>
+                        </a:ln>
+                      </wps:spPr>
+                      <wps:txbx>
+                        <w:txbxContent>
+                          <w:p>
+                            <w:pPr>
+                              <w:pStyle w:val="NoSpacing"/>
+                              <w:rPr>
+                                <w:rFonts w:ascii="Cambria Math" w:hAnsi="Cambria Math"/>
+                                <w:b/>
+                                <w:bCs/>
+                                <w:color w:val="7F7F7F" w:themeColor="text1" w:themeTint="80"/>
+                              </w:rPr>
+                            </w:pPr>
+                            <w:r>
+                              <w:rPr>
+                                <w:rFonts w:ascii="Cambria Math" w:hAnsi="Cambria Math"/>
+                                <w:b/>
+                                <w:bCs/>
+                                <w:color w:val="7F7F7F" w:themeColor="text1" w:themeTint="80"/>
+                              </w:rPr>
+                              <w:t>2</w:t>
+                            </w:r>
+                          </w:p>
+                        </w:txbxContent>
+                      </wps:txbx>
+                      <wps:bodyPr rot="0" spcFirstLastPara="0" vertOverflow="overflow" horzOverflow="overflow" vert="horz" wrap="square" lIns="91440" tIns="45720" rIns="91440" bIns="45720" numCol="1" spcCol="0" rtlCol="0" fromWordArt="0" anchor="t" anchorCtr="0" forceAA="0" compatLnSpc="1">
+                        <a:prstTxWarp prst="textNoShape">
+                          <a:avLst/>
+                        </a:prstTxWarp>
+                        <a:noAutofit/>
+                      </wps:bodyPr>
+                    </wps:wsp>
+                  </a:graphicData>
+                </a:graphic>
+                <wp14:sizeRelV relativeFrom="margin">
+                  <wp14:pctHeight>0</wp14:pctHeight>
+                </wp14:sizeRelV>
+              </wp:anchor>
+            </w:drawing>
+          </mc:Choice>
+          <mc:Fallback>
+            <w:pict>
+              <v:shape w14:anchorId="3B5CC2F4" id="Text Box 67" o:spid="_x0000_s1051" type="#_x0000_t202" style="position:absolute;margin-left:241.05pt;margin-top:273.3pt;width:20.2pt;height:21.75pt;z-index:251784192;visibility:visible;mso-wrap-style:square;mso-height-percent:0;mso-wrap-distance-left:9pt;mso-wrap-distance-top:0;mso-wrap-distance-right:9pt;mso-wrap-distance-bottom:0;mso-position-horizontal:absolute;mso-position-horizontal-relative:text;mso-position-vertical:absolute;mso-position-vertical-relative:text;mso-height-percent:0;mso-height-relative:margin;v-text-anchor:top" o:gfxdata="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" fillcolor="white [3201]" stroked="f" strokeweight=".5pt">
+                <v:textbox>
+                  <w:txbxContent>
+                    <w:p>
+                      <w:pPr>
+                        <w:pStyle w:val="NoSpacing"/>
+                        <w:rPr>
+                          <w:rFonts w:ascii="Cambria Math" w:hAnsi="Cambria Math"/>
+                          <w:b/>
+                          <w:bCs/>
+                          <w:color w:val="7F7F7F" w:themeColor="text1" w:themeTint="80"/>
+                        </w:rPr>
+                      </w:pPr>
+                      <w:r>
+                        <w:rPr>
+                          <w:rFonts w:ascii="Cambria Math" w:hAnsi="Cambria Math"/>
+                          <w:b/>
+                          <w:bCs/>
+                          <w:color w:val="7F7F7F" w:themeColor="text1" w:themeTint="80"/>
+                        </w:rPr>
+                        <w:t>2</w:t>
+                      </w:r>
+                    </w:p>
+                  </w:txbxContent>
+                </v:textbox>
+              </v:shape>
+            </w:pict>
+          </mc:Fallback>
+        </mc:AlternateContent>
+      </w:r>
+      <w:r>
+        <w:rPr>
+          <w:noProof/>
+        </w:rPr>
+        <mc:AlternateContent>
+          <mc:Choice Requires="wps">
+            <w:drawing>
+              <wp:anchor distT="0" distB="0" distL="114300" distR="114300" simplePos="0" relativeHeight="251782144" behindDoc="0" locked="0" layoutInCell="1" allowOverlap="1" wp14:anchorId="5E807F79" wp14:editId="2039EBEB">
+                <wp:simplePos x="0" y="0"/>
+                <wp:positionH relativeFrom="column">
+                  <wp:posOffset>1724660</wp:posOffset>
+                </wp:positionH>
+                <wp:positionV relativeFrom="paragraph">
+                  <wp:posOffset>3463983</wp:posOffset>
+                </wp:positionV>
+                <wp:extent cx="256309" cy="275936"/>
+                <wp:effectExtent l="0" t="0" r="0" b="0"/>
+                <wp:wrapNone/>
+                <wp:docPr id="48" name="Text Box 48"/>
+                <wp:cNvGraphicFramePr/>
+                <a:graphic xmlns:a="http://schemas.openxmlformats.org/drawingml/2006/main">
+                  <a:graphicData uri="http://schemas.microsoft.com/office/word/2010/wordprocessingShape">
+                    <wps:wsp>
+                      <wps:cNvSpPr txBox="1"/>
+                      <wps:spPr>
+                        <a:xfrm>
+                          <a:off x="0" y="0"/>
+                          <a:ext cx="256309" cy="275936"/>
+                        </a:xfrm>
+                        <a:prstGeom prst="rect">
+                          <a:avLst/>
+                        </a:prstGeom>
+                        <a:solidFill>
+                          <a:schemeClr val="lt1"/>
+                        </a:solidFill>
+                        <a:ln w="6350">
+                          <a:noFill/>
+                        </a:ln>
+                      </wps:spPr>
+                      <wps:txbx>
+                        <w:txbxContent>
+                          <w:p>
+                            <w:pPr>
+                              <w:pStyle w:val="NoSpacing"/>
+                              <w:rPr>
+                                <w:rFonts w:ascii="Cambria Math" w:hAnsi="Cambria Math"/>
+                                <w:b/>
+                                <w:bCs/>
+                                <w:color w:val="7F7F7F" w:themeColor="text1" w:themeTint="80"/>
+                              </w:rPr>
+                            </w:pPr>
+                            <w:r>
+                              <w:rPr>
+                                <w:rFonts w:ascii="Cambria Math" w:hAnsi="Cambria Math"/>
+                                <w:b/>
+                                <w:bCs/>
+                                <w:color w:val="7F7F7F" w:themeColor="text1" w:themeTint="80"/>
+                              </w:rPr>
+                              <w:t>1</w:t>
+                            </w:r>
+                          </w:p>
+                        </w:txbxContent>
+                      </wps:txbx>
+                      <wps:bodyPr rot="0" spcFirstLastPara="0" vertOverflow="overflow" horzOverflow="overflow" vert="horz" wrap="square" lIns="91440" tIns="45720" rIns="91440" bIns="45720" numCol="1" spcCol="0" rtlCol="0" fromWordArt="0" anchor="t" anchorCtr="0" forceAA="0" compatLnSpc="1">
+                        <a:prstTxWarp prst="textNoShape">
+                          <a:avLst/>
+                        </a:prstTxWarp>
+                        <a:noAutofit/>
+                      </wps:bodyPr>
+                    </wps:wsp>
+                  </a:graphicData>
+                </a:graphic>
+                <wp14:sizeRelV relativeFrom="margin">
+                  <wp14:pctHeight>0</wp14:pctHeight>
+                </wp14:sizeRelV>
+              </wp:anchor>
+            </w:drawing>
+          </mc:Choice>
+          <mc:Fallback>
+            <w:pict>
+              <v:shape w14:anchorId="5E807F79" id="Text Box 48" o:spid="_x0000_s1052" type="#_x0000_t202" style="position:absolute;margin-left:135.8pt;margin-top:272.75pt;width:20.2pt;height:21.75pt;z-index:251782144;visibility:visible;mso-wrap-style:square;mso-height-percent:0;mso-wrap-distance-left:9pt;mso-wrap-distance-top:0;mso-wrap-distance-right:9pt;mso-wrap-distance-bottom:0;mso-position-horizontal:absolute;mso-position-horizontal-relative:text;mso-position-vertical:absolute;mso-position-vertical-relative:text;mso-height-percent:0;mso-height-relative:margin;v-text-anchor:top" o:gfxdata="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" fillcolor="white [3201]" stroked="f" strokeweight=".5pt">
+                <v:textbox>
+                  <w:txbxContent>
+                    <w:p>
+                      <w:pPr>
+                        <w:pStyle w:val="NoSpacing"/>
+                        <w:rPr>
+                          <w:rFonts w:ascii="Cambria Math" w:hAnsi="Cambria Math"/>
+                          <w:b/>
+                          <w:bCs/>
+                          <w:color w:val="7F7F7F" w:themeColor="text1" w:themeTint="80"/>
+                        </w:rPr>
+                      </w:pPr>
+                      <w:r>
+                        <w:rPr>
+                          <w:rFonts w:ascii="Cambria Math" w:hAnsi="Cambria Math"/>
+                          <w:b/>
+                          <w:bCs/>
+                          <w:color w:val="7F7F7F" w:themeColor="text1" w:themeTint="80"/>
+                        </w:rPr>
+                        <w:t>1</w:t>
+                      </w:r>
+                    </w:p>
+                  </w:txbxContent>
+                </v:textbox>
+              </v:shape>
+            </w:pict>
+          </mc:Fallback>
+        </mc:AlternateContent>
+      </w:r>
+      <w:r>
+        <w:rPr>
+          <w:noProof/>
+        </w:rPr>
+        <mc:AlternateContent>
+          <mc:Choice Requires="wps">
+            <w:drawing>
+              <wp:anchor distT="0" distB="0" distL="114300" distR="114300" simplePos="0" relativeHeight="251745280" behindDoc="0" locked="0" layoutInCell="1" allowOverlap="1" wp14:anchorId="03D11C10" wp14:editId="40B39564">
+                <wp:simplePos x="0" y="0"/>
+                <wp:positionH relativeFrom="column">
+                  <wp:posOffset>4300220</wp:posOffset>
                 </wp:positionH>
                 <wp:positionV relativeFrom="paragraph">
                   <wp:posOffset>1998345</wp:posOffset>
@@ -3546,27 +4488,38 @@
                               <w:pStyle w:val="NoSpacing"/>
                               <w:rPr>
                                 <w:rFonts w:eastAsiaTheme="minorEastAsia"/>
+                                <w:b/>
+                                <w:bCs/>
                                 <w:color w:val="808080" w:themeColor="background1" w:themeShade="80"/>
+                                <w:sz w:val="28"/>
+                                <w:szCs w:val="28"/>
                                 <w:vertAlign w:val="superscript"/>
                               </w:rPr>
                             </w:pPr>
                             <m:oMathPara>
                               <m:oMath>
                                 <m:r>
+                                  <m:rPr>
+                                    <m:sty m:val="bi"/>
+                                  </m:rPr>
                                   <w:rPr>
                                     <w:rFonts w:ascii="Cambria Math" w:hAnsi="Cambria Math"/>
                                     <w:color w:val="808080" w:themeColor="background1" w:themeShade="80"/>
+                                    <w:sz w:val="28"/>
+                                    <w:szCs w:val="28"/>
                                     <w:vertAlign w:val="superscript"/>
                                   </w:rPr>
                                   <m:t>y</m:t>
                                 </m:r>
                                 <m:r>
                                   <m:rPr>
-                                    <m:sty m:val="p"/>
+                                    <m:sty m:val="b"/>
                                   </m:rPr>
                                   <w:rPr>
                                     <w:rFonts w:ascii="Cambria Math" w:hAnsi="Cambria Math"/>
                                     <w:color w:val="808080" w:themeColor="background1" w:themeShade="80"/>
+                                    <w:sz w:val="28"/>
+                                    <w:szCs w:val="28"/>
                                     <w:vertAlign w:val="superscript"/>
                                   </w:rPr>
                                   <m:t>=</m:t>
@@ -3576,16 +4529,25 @@
                                     <m:ctrlPr>
                                       <w:rPr>
                                         <w:rFonts w:ascii="Cambria Math" w:hAnsi="Cambria Math"/>
+                                        <w:b/>
+                                        <w:bCs/>
                                         <w:color w:val="808080" w:themeColor="background1" w:themeShade="80"/>
+                                        <w:sz w:val="28"/>
+                                        <w:szCs w:val="28"/>
                                         <w:vertAlign w:val="superscript"/>
                                       </w:rPr>
                                     </m:ctrlPr>
                                   </m:sSupPr>
                                   <m:e>
                                     <m:r>
+                                      <m:rPr>
+                                        <m:sty m:val="bi"/>
+                                      </m:rPr>
                                       <w:rPr>
                                         <w:rFonts w:ascii="Cambria Math" w:hAnsi="Cambria Math"/>
                                         <w:color w:val="808080" w:themeColor="background1" w:themeShade="80"/>
+                                        <w:sz w:val="28"/>
+                                        <w:szCs w:val="28"/>
                                         <w:vertAlign w:val="superscript"/>
                                       </w:rPr>
                                       <m:t>ae</m:t>
@@ -3597,16 +4559,25 @@
                                         <m:ctrlPr>
                                           <w:rPr>
                                             <w:rFonts w:ascii="Cambria Math" w:hAnsi="Cambria Math"/>
+                                            <w:b/>
+                                            <w:bCs/>
                                             <w:color w:val="808080" w:themeColor="background1" w:themeShade="80"/>
+                                            <w:sz w:val="28"/>
+                                            <w:szCs w:val="28"/>
                                             <w:vertAlign w:val="superscript"/>
                                           </w:rPr>
                                         </m:ctrlPr>
                                       </m:fPr>
                                       <m:num>
                                         <m:r>
+                                          <m:rPr>
+                                            <m:sty m:val="bi"/>
+                                          </m:rPr>
                                           <w:rPr>
                                             <w:rFonts w:ascii="Cambria Math" w:hAnsi="Cambria Math"/>
                                             <w:color w:val="808080" w:themeColor="background1" w:themeShade="80"/>
+                                            <w:sz w:val="28"/>
+                                            <w:szCs w:val="28"/>
                                             <w:vertAlign w:val="superscript"/>
                                           </w:rPr>
                                           <m:t>x</m:t>
@@ -3615,11 +4586,13 @@
                                       <m:den>
                                         <m:r>
                                           <m:rPr>
-                                            <m:sty m:val="p"/>
+                                            <m:sty m:val="b"/>
                                           </m:rPr>
                                           <w:rPr>
                                             <w:rFonts w:ascii="Cambria Math" w:hAnsi="Cambria Math"/>
                                             <w:color w:val="808080" w:themeColor="background1" w:themeShade="80"/>
+                                            <w:sz w:val="28"/>
+                                            <w:szCs w:val="28"/>
                                             <w:vertAlign w:val="superscript"/>
                                           </w:rPr>
                                           <m:t>2</m:t>
@@ -3630,11 +4603,13 @@
                                 </m:sSup>
                                 <m:r>
                                   <m:rPr>
-                                    <m:sty m:val="p"/>
+                                    <m:sty m:val="b"/>
                                   </m:rPr>
                                   <w:rPr>
                                     <w:rFonts w:ascii="Cambria Math" w:hAnsi="Cambria Math"/>
                                     <w:color w:val="808080" w:themeColor="background1" w:themeShade="80"/>
+                                    <w:sz w:val="28"/>
+                                    <w:szCs w:val="28"/>
                                     <w:vertAlign w:val="superscript"/>
                                   </w:rPr>
                                   <m:t xml:space="preserve">, </m:t>
@@ -3647,33 +4622,34 @@
                               <w:pStyle w:val="NoSpacing"/>
                               <w:rPr>
                                 <w:rFonts w:eastAsiaTheme="minorEastAsia"/>
+                                <w:b/>
+                                <w:bCs/>
                                 <w:color w:val="808080" w:themeColor="background1" w:themeShade="80"/>
-                                <w:sz w:val="20"/>
-                                <w:szCs w:val="20"/>
+                                <w:sz w:val="24"/>
+                                <w:szCs w:val="24"/>
                                 <w:vertAlign w:val="superscript"/>
                               </w:rPr>
                             </w:pPr>
                             <m:oMathPara>
                               <m:oMath>
                                 <m:r>
+                                  <m:rPr>
+                                    <m:sty m:val="bi"/>
+                                  </m:rPr>
                                   <w:rPr>
                                     <w:rFonts w:ascii="Cambria Math" w:hAnsi="Cambria Math"/>
                                     <w:color w:val="808080" w:themeColor="background1" w:themeShade="80"/>
-                                    <w:sz w:val="18"/>
-                                    <w:szCs w:val="18"/>
                                     <w:vertAlign w:val="superscript"/>
                                   </w:rPr>
                                   <m:t>a</m:t>
                                 </m:r>
                                 <m:r>
                                   <m:rPr>
-                                    <m:sty m:val="p"/>
+                                    <m:sty m:val="b"/>
                                   </m:rPr>
                                   <w:rPr>
                                     <w:rFonts w:ascii="Cambria Math" w:hAnsi="Cambria Math"/>
                                     <w:color w:val="808080" w:themeColor="background1" w:themeShade="80"/>
-                                    <w:sz w:val="18"/>
-                                    <w:szCs w:val="18"/>
                                     <w:vertAlign w:val="superscript"/>
                                   </w:rPr>
                                   <m:t>=0.5</m:t>
@@ -3703,7 +4679,7 @@
           </mc:Choice>
           <mc:Fallback>
             <w:pict>
-              <v:shape w14:anchorId="03D11C10" id="Text Box 51" o:spid="_x0000_s1045" type="#_x0000_t202" style="position:absolute;margin-left:330.8pt;margin-top:157.35pt;width:136pt;height:65.6pt;z-index:251745280;visibility:visible;mso-wrap-style:square;mso-width-percent:0;mso-height-percent:0;mso-wrap-distance-left:9pt;mso-wrap-distance-top:0;mso-wrap-distance-right:9pt;mso-wrap-distance-bottom:0;mso-position-horizontal:absolute;mso-position-horizontal-relative:text;mso-position-vertical:absolute;mso-position-vertical-relative:text;mso-width-percent:0;mso-height-percent:0;mso-width-relative:margin;mso-height-relative:margin;v-text-anchor:top" o:gfxdata="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" filled="f" stroked="f" strokeweight=".5pt">
+              <v:shape w14:anchorId="03D11C10" id="Text Box 51" o:spid="_x0000_s1053" type="#_x0000_t202" style="position:absolute;margin-left:338.6pt;margin-top:157.35pt;width:136pt;height:65.6pt;z-index:251745280;visibility:visible;mso-wrap-style:square;mso-width-percent:0;mso-height-percent:0;mso-wrap-distance-left:9pt;mso-wrap-distance-top:0;mso-wrap-distance-right:9pt;mso-wrap-distance-bottom:0;mso-position-horizontal:absolute;mso-position-horizontal-relative:text;mso-position-vertical:absolute;mso-position-vertical-relative:text;mso-width-percent:0;mso-height-percent:0;mso-width-relative:margin;mso-height-relative:margin;v-text-anchor:top" o:gfxdata="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" filled="f" stroked="f" strokeweight=".5pt">
                 <v:textbox>
                   <w:txbxContent>
                     <w:p>
@@ -3711,27 +4687,38 @@
                         <w:pStyle w:val="NoSpacing"/>
                         <w:rPr>
                           <w:rFonts w:eastAsiaTheme="minorEastAsia"/>
+                          <w:b/>
+                          <w:bCs/>
                           <w:color w:val="808080" w:themeColor="background1" w:themeShade="80"/>
+                          <w:sz w:val="28"/>
+                          <w:szCs w:val="28"/>
                           <w:vertAlign w:val="superscript"/>
                         </w:rPr>
                       </w:pPr>
                       <m:oMathPara>
                         <m:oMath>
                           <m:r>
+                            <m:rPr>
+                              <m:sty m:val="bi"/>
+                            </m:rPr>
                             <w:rPr>
                               <w:rFonts w:ascii="Cambria Math" w:hAnsi="Cambria Math"/>
                               <w:color w:val="808080" w:themeColor="background1" w:themeShade="80"/>
+                              <w:sz w:val="28"/>
+                              <w:szCs w:val="28"/>
                               <w:vertAlign w:val="superscript"/>
                             </w:rPr>
                             <m:t>y</m:t>
                           </m:r>
                           <m:r>
                             <m:rPr>
-                              <m:sty m:val="p"/>
+                              <m:sty m:val="b"/>
                             </m:rPr>
                             <w:rPr>
                               <w:rFonts w:ascii="Cambria Math" w:hAnsi="Cambria Math"/>
                               <w:color w:val="808080" w:themeColor="background1" w:themeShade="80"/>
+                              <w:sz w:val="28"/>
+                              <w:szCs w:val="28"/>
                               <w:vertAlign w:val="superscript"/>
                             </w:rPr>
                             <m:t>=</m:t>
@@ -3741,16 +4728,25 @@
                               <m:ctrlPr>
                                 <w:rPr>
                                   <w:rFonts w:ascii="Cambria Math" w:hAnsi="Cambria Math"/>
+                                  <w:b/>
+                                  <w:bCs/>
                                   <w:color w:val="808080" w:themeColor="background1" w:themeShade="80"/>
+                                  <w:sz w:val="28"/>
+                                  <w:szCs w:val="28"/>
                                   <w:vertAlign w:val="superscript"/>
                                 </w:rPr>
                               </m:ctrlPr>
                             </m:sSupPr>
                             <m:e>
                               <m:r>
+                                <m:rPr>
+                                  <m:sty m:val="bi"/>
+                                </m:rPr>
                                 <w:rPr>
                                   <w:rFonts w:ascii="Cambria Math" w:hAnsi="Cambria Math"/>
                                   <w:color w:val="808080" w:themeColor="background1" w:themeShade="80"/>
+                                  <w:sz w:val="28"/>
+                                  <w:szCs w:val="28"/>
                                   <w:vertAlign w:val="superscript"/>
                                 </w:rPr>
                                 <m:t>ae</m:t>
@@ -3762,16 +4758,25 @@
                                   <m:ctrlPr>
                                     <w:rPr>
                                       <w:rFonts w:ascii="Cambria Math" w:hAnsi="Cambria Math"/>
+                                      <w:b/>
+                                      <w:bCs/>
                                       <w:color w:val="808080" w:themeColor="background1" w:themeShade="80"/>
+                                      <w:sz w:val="28"/>
+                                      <w:szCs w:val="28"/>
                                       <w:vertAlign w:val="superscript"/>
                                     </w:rPr>
                                   </m:ctrlPr>
                                 </m:fPr>
                                 <m:num>
                                   <m:r>
+                                    <m:rPr>
+                                      <m:sty m:val="bi"/>
+                                    </m:rPr>
                                     <w:rPr>
                                       <w:rFonts w:ascii="Cambria Math" w:hAnsi="Cambria Math"/>
                                       <w:color w:val="808080" w:themeColor="background1" w:themeShade="80"/>
+                                      <w:sz w:val="28"/>
+                                      <w:szCs w:val="28"/>
                                       <w:vertAlign w:val="superscript"/>
                                     </w:rPr>
                                     <m:t>x</m:t>
@@ -3780,11 +4785,13 @@
                                 <m:den>
                                   <m:r>
                                     <m:rPr>
-                                      <m:sty m:val="p"/>
+                                      <m:sty m:val="b"/>
                                     </m:rPr>
                                     <w:rPr>
                                       <w:rFonts w:ascii="Cambria Math" w:hAnsi="Cambria Math"/>
                                       <w:color w:val="808080" w:themeColor="background1" w:themeShade="80"/>
+                                      <w:sz w:val="28"/>
+                                      <w:szCs w:val="28"/>
                                       <w:vertAlign w:val="superscript"/>
                                     </w:rPr>
                                     <m:t>2</m:t>
@@ -3795,11 +4802,13 @@
                           </m:sSup>
                           <m:r>
                             <m:rPr>
-                              <m:sty m:val="p"/>
+                              <m:sty m:val="b"/>
                             </m:rPr>
                             <w:rPr>
                               <w:rFonts w:ascii="Cambria Math" w:hAnsi="Cambria Math"/>
                               <w:color w:val="808080" w:themeColor="background1" w:themeShade="80"/>
+                              <w:sz w:val="28"/>
+                              <w:szCs w:val="28"/>
                               <w:vertAlign w:val="superscript"/>
                             </w:rPr>
                             <m:t xml:space="preserve">, </m:t>
@@ -3812,33 +4821,34 @@
                         <w:pStyle w:val="NoSpacing"/>
                         <w:rPr>
                           <w:rFonts w:eastAsiaTheme="minorEastAsia"/>
+                          <w:b/>
+                          <w:bCs/>
                           <w:color w:val="808080" w:themeColor="background1" w:themeShade="80"/>
-                          <w:sz w:val="20"/>
-                          <w:szCs w:val="20"/>
+                          <w:sz w:val="24"/>
+                          <w:szCs w:val="24"/>
                           <w:vertAlign w:val="superscript"/>
                         </w:rPr>
                       </w:pPr>
                       <m:oMathPara>
                         <m:oMath>
                           <m:r>
+                            <m:rPr>
+                              <m:sty m:val="bi"/>
+                            </m:rPr>
                             <w:rPr>
                               <w:rFonts w:ascii="Cambria Math" w:hAnsi="Cambria Math"/>
                               <w:color w:val="808080" w:themeColor="background1" w:themeShade="80"/>
-                              <w:sz w:val="18"/>
-                              <w:szCs w:val="18"/>
                               <w:vertAlign w:val="superscript"/>
                             </w:rPr>
                             <m:t>a</m:t>
                           </m:r>
                           <m:r>
                             <m:rPr>
-                              <m:sty m:val="p"/>
+                              <m:sty m:val="b"/>
                             </m:rPr>
                             <w:rPr>
                               <w:rFonts w:ascii="Cambria Math" w:hAnsi="Cambria Math"/>
                               <w:color w:val="808080" w:themeColor="background1" w:themeShade="80"/>
-                              <w:sz w:val="18"/>
-                              <w:szCs w:val="18"/>
                               <w:vertAlign w:val="superscript"/>
                             </w:rPr>
                             <m:t>=0.5</m:t>
@@ -3860,18 +4870,18 @@
         <mc:AlternateContent>
           <mc:Choice Requires="wps">
             <w:drawing>
-              <wp:anchor distT="0" distB="0" distL="114300" distR="114300" simplePos="0" relativeHeight="251735040" behindDoc="0" locked="0" layoutInCell="1" allowOverlap="1" wp14:anchorId="37BE0D5B" wp14:editId="2ECB877C">
+              <wp:anchor distT="0" distB="0" distL="114300" distR="114300" simplePos="0" relativeHeight="251781120" behindDoc="0" locked="0" layoutInCell="1" allowOverlap="1" wp14:anchorId="48C84DE0" wp14:editId="4F9030BA">
                 <wp:simplePos x="0" y="0"/>
                 <wp:positionH relativeFrom="column">
-                  <wp:posOffset>4103370</wp:posOffset>
+                  <wp:posOffset>4467225</wp:posOffset>
                 </wp:positionH>
                 <wp:positionV relativeFrom="paragraph">
-                  <wp:posOffset>781685</wp:posOffset>
+                  <wp:posOffset>457258</wp:posOffset>
                 </wp:positionV>
-                <wp:extent cx="1727200" cy="375920"/>
+                <wp:extent cx="1727200" cy="833120"/>
                 <wp:effectExtent l="0" t="0" r="0" b="5080"/>
                 <wp:wrapNone/>
-                <wp:docPr id="44" name="Text Box 44"/>
+                <wp:docPr id="13" name="Text Box 13"/>
                 <wp:cNvGraphicFramePr/>
                 <a:graphic xmlns:a="http://schemas.openxmlformats.org/drawingml/2006/main">
                   <a:graphicData uri="http://schemas.microsoft.com/office/word/2010/wordprocessingShape">
@@ -3880,7 +4890,7 @@
                       <wps:spPr>
                         <a:xfrm>
                           <a:off x="0" y="0"/>
-                          <a:ext cx="1727200" cy="375920"/>
+                          <a:ext cx="1727200" cy="833120"/>
                         </a:xfrm>
                         <a:prstGeom prst="rect">
                           <a:avLst/>
@@ -3894,41 +4904,72 @@
                         <w:txbxContent>
                           <w:p>
                             <w:pPr>
+                              <w:pStyle w:val="NoSpacing"/>
                               <w:rPr>
-                                <w:rFonts w:ascii="Cambria Math" w:hAnsi="Cambria Math"/>
+                                <w:rFonts w:eastAsiaTheme="minorEastAsia"/>
+                                <w:b/>
+                                <w:bCs/>
                                 <w:color w:val="808080" w:themeColor="background1" w:themeShade="80"/>
+                                <w:sz w:val="28"/>
+                                <w:szCs w:val="28"/>
                                 <w:vertAlign w:val="superscript"/>
                               </w:rPr>
                             </w:pPr>
                             <m:oMathPara>
                               <m:oMath>
                                 <m:r>
+                                  <m:rPr>
+                                    <m:sty m:val="bi"/>
+                                  </m:rPr>
                                   <w:rPr>
                                     <w:rFonts w:ascii="Cambria Math" w:hAnsi="Cambria Math"/>
                                     <w:color w:val="808080" w:themeColor="background1" w:themeShade="80"/>
+                                    <w:sz w:val="28"/>
+                                    <w:szCs w:val="28"/>
                                     <w:vertAlign w:val="superscript"/>
                                   </w:rPr>
-                                  <m:t>y=</m:t>
+                                  <m:t>y</m:t>
+                                </m:r>
+                                <m:r>
+                                  <m:rPr>
+                                    <m:sty m:val="b"/>
+                                  </m:rPr>
+                                  <w:rPr>
+                                    <w:rFonts w:ascii="Cambria Math" w:hAnsi="Cambria Math"/>
+                                    <w:color w:val="808080" w:themeColor="background1" w:themeShade="80"/>
+                                    <w:sz w:val="28"/>
+                                    <w:szCs w:val="28"/>
+                                    <w:vertAlign w:val="superscript"/>
+                                  </w:rPr>
+                                  <m:t>=</m:t>
                                 </m:r>
                                 <m:sSup>
                                   <m:sSupPr>
                                     <m:ctrlPr>
                                       <w:rPr>
                                         <w:rFonts w:ascii="Cambria Math" w:hAnsi="Cambria Math"/>
-                                        <w:i/>
+                                        <w:b/>
+                                        <w:bCs/>
                                         <w:color w:val="808080" w:themeColor="background1" w:themeShade="80"/>
+                                        <w:sz w:val="28"/>
+                                        <w:szCs w:val="28"/>
                                         <w:vertAlign w:val="superscript"/>
                                       </w:rPr>
                                     </m:ctrlPr>
                                   </m:sSupPr>
                                   <m:e>
                                     <m:r>
+                                      <m:rPr>
+                                        <m:sty m:val="bi"/>
+                                      </m:rPr>
                                       <w:rPr>
                                         <w:rFonts w:ascii="Cambria Math" w:hAnsi="Cambria Math"/>
                                         <w:color w:val="808080" w:themeColor="background1" w:themeShade="80"/>
+                                        <w:sz w:val="28"/>
+                                        <w:szCs w:val="28"/>
                                         <w:vertAlign w:val="superscript"/>
                                       </w:rPr>
-                                      <m:t>e</m:t>
+                                      <m:t>ae</m:t>
                                     </m:r>
                                   </m:e>
                                   <m:sup>
@@ -3937,17 +4978,25 @@
                                         <m:ctrlPr>
                                           <w:rPr>
                                             <w:rFonts w:ascii="Cambria Math" w:hAnsi="Cambria Math"/>
-                                            <w:i/>
+                                            <w:b/>
+                                            <w:bCs/>
                                             <w:color w:val="808080" w:themeColor="background1" w:themeShade="80"/>
+                                            <w:sz w:val="28"/>
+                                            <w:szCs w:val="28"/>
                                             <w:vertAlign w:val="superscript"/>
                                           </w:rPr>
                                         </m:ctrlPr>
                                       </m:fPr>
                                       <m:num>
                                         <m:r>
+                                          <m:rPr>
+                                            <m:sty m:val="bi"/>
+                                          </m:rPr>
                                           <w:rPr>
                                             <w:rFonts w:ascii="Cambria Math" w:hAnsi="Cambria Math"/>
                                             <w:color w:val="808080" w:themeColor="background1" w:themeShade="80"/>
+                                            <w:sz w:val="28"/>
+                                            <w:szCs w:val="28"/>
                                             <w:vertAlign w:val="superscript"/>
                                           </w:rPr>
                                           <m:t>x</m:t>
@@ -3955,9 +5004,14 @@
                                       </m:num>
                                       <m:den>
                                         <m:r>
+                                          <m:rPr>
+                                            <m:sty m:val="b"/>
+                                          </m:rPr>
                                           <w:rPr>
                                             <w:rFonts w:ascii="Cambria Math" w:hAnsi="Cambria Math"/>
                                             <w:color w:val="808080" w:themeColor="background1" w:themeShade="80"/>
+                                            <w:sz w:val="28"/>
+                                            <w:szCs w:val="28"/>
                                             <w:vertAlign w:val="superscript"/>
                                           </w:rPr>
                                           <m:t>2</m:t>
@@ -3966,6 +5020,59 @@
                                     </m:f>
                                   </m:sup>
                                 </m:sSup>
+                                <m:r>
+                                  <m:rPr>
+                                    <m:sty m:val="b"/>
+                                  </m:rPr>
+                                  <w:rPr>
+                                    <w:rFonts w:ascii="Cambria Math" w:hAnsi="Cambria Math"/>
+                                    <w:color w:val="808080" w:themeColor="background1" w:themeShade="80"/>
+                                    <w:sz w:val="28"/>
+                                    <w:szCs w:val="28"/>
+                                    <w:vertAlign w:val="superscript"/>
+                                  </w:rPr>
+                                  <m:t xml:space="preserve">, </m:t>
+                                </m:r>
+                              </m:oMath>
+                            </m:oMathPara>
+                          </w:p>
+                          <w:p>
+                            <w:pPr>
+                              <w:pStyle w:val="NoSpacing"/>
+                              <w:rPr>
+                                <w:rFonts w:eastAsiaTheme="minorEastAsia"/>
+                                <w:b/>
+                                <w:bCs/>
+                                <w:color w:val="808080" w:themeColor="background1" w:themeShade="80"/>
+                                <w:sz w:val="24"/>
+                                <w:szCs w:val="24"/>
+                                <w:vertAlign w:val="superscript"/>
+                              </w:rPr>
+                            </w:pPr>
+                            <m:oMathPara>
+                              <m:oMath>
+                                <m:r>
+                                  <m:rPr>
+                                    <m:sty m:val="bi"/>
+                                  </m:rPr>
+                                  <w:rPr>
+                                    <w:rFonts w:ascii="Cambria Math" w:hAnsi="Cambria Math"/>
+                                    <w:color w:val="808080" w:themeColor="background1" w:themeShade="80"/>
+                                    <w:vertAlign w:val="superscript"/>
+                                  </w:rPr>
+                                  <m:t>a</m:t>
+                                </m:r>
+                                <m:r>
+                                  <m:rPr>
+                                    <m:sty m:val="b"/>
+                                  </m:rPr>
+                                  <w:rPr>
+                                    <w:rFonts w:ascii="Cambria Math" w:hAnsi="Cambria Math"/>
+                                    <w:color w:val="808080" w:themeColor="background1" w:themeShade="80"/>
+                                    <w:vertAlign w:val="superscript"/>
+                                  </w:rPr>
+                                  <m:t>=1</m:t>
+                                </m:r>
                               </m:oMath>
                             </m:oMathPara>
                           </w:p>
@@ -3991,46 +5098,77 @@
           </mc:Choice>
           <mc:Fallback>
             <w:pict>
-              <v:shape w14:anchorId="37BE0D5B" id="Text Box 44" o:spid="_x0000_s1046" type="#_x0000_t202" style="position:absolute;margin-left:323.1pt;margin-top:61.55pt;width:136pt;height:29.6pt;z-index:251735040;visibility:visible;mso-wrap-style:square;mso-width-percent:0;mso-height-percent:0;mso-wrap-distance-left:9pt;mso-wrap-distance-top:0;mso-wrap-distance-right:9pt;mso-wrap-distance-bottom:0;mso-position-horizontal:absolute;mso-position-horizontal-relative:text;mso-position-vertical:absolute;mso-position-vertical-relative:text;mso-width-percent:0;mso-height-percent:0;mso-width-relative:margin;mso-height-relative:margin;v-text-anchor:top" o:gfxdata="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" filled="f" stroked="f" strokeweight=".5pt">
+              <v:shape w14:anchorId="48C84DE0" id="Text Box 13" o:spid="_x0000_s1054" type="#_x0000_t202" style="position:absolute;margin-left:351.75pt;margin-top:36pt;width:136pt;height:65.6pt;z-index:251781120;visibility:visible;mso-wrap-style:square;mso-width-percent:0;mso-height-percent:0;mso-wrap-distance-left:9pt;mso-wrap-distance-top:0;mso-wrap-distance-right:9pt;mso-wrap-distance-bottom:0;mso-position-horizontal:absolute;mso-position-horizontal-relative:text;mso-position-vertical:absolute;mso-position-vertical-relative:text;mso-width-percent:0;mso-height-percent:0;mso-width-relative:margin;mso-height-relative:margin;v-text-anchor:top" o:gfxdata="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" filled="f" stroked="f" strokeweight=".5pt">
                 <v:textbox>
                   <w:txbxContent>
                     <w:p>
                       <w:pPr>
+                        <w:pStyle w:val="NoSpacing"/>
                         <w:rPr>
-                          <w:rFonts w:ascii="Cambria Math" w:hAnsi="Cambria Math"/>
+                          <w:rFonts w:eastAsiaTheme="minorEastAsia"/>
+                          <w:b/>
+                          <w:bCs/>
                           <w:color w:val="808080" w:themeColor="background1" w:themeShade="80"/>
+                          <w:sz w:val="28"/>
+                          <w:szCs w:val="28"/>
                           <w:vertAlign w:val="superscript"/>
                         </w:rPr>
                       </w:pPr>
                       <m:oMathPara>
                         <m:oMath>
                           <m:r>
+                            <m:rPr>
+                              <m:sty m:val="bi"/>
+                            </m:rPr>
                             <w:rPr>
                               <w:rFonts w:ascii="Cambria Math" w:hAnsi="Cambria Math"/>
                               <w:color w:val="808080" w:themeColor="background1" w:themeShade="80"/>
+                              <w:sz w:val="28"/>
+                              <w:szCs w:val="28"/>
                               <w:vertAlign w:val="superscript"/>
                             </w:rPr>
-                            <m:t>y=</m:t>
+                            <m:t>y</m:t>
+                          </m:r>
+                          <m:r>
+                            <m:rPr>
+                              <m:sty m:val="b"/>
+                            </m:rPr>
+                            <w:rPr>
+                              <w:rFonts w:ascii="Cambria Math" w:hAnsi="Cambria Math"/>
+                              <w:color w:val="808080" w:themeColor="background1" w:themeShade="80"/>
+                              <w:sz w:val="28"/>
+                              <w:szCs w:val="28"/>
+                              <w:vertAlign w:val="superscript"/>
+                            </w:rPr>
+                            <m:t>=</m:t>
                           </m:r>
                           <m:sSup>
                             <m:sSupPr>
                               <m:ctrlPr>
                                 <w:rPr>
                                   <w:rFonts w:ascii="Cambria Math" w:hAnsi="Cambria Math"/>
-                                  <w:i/>
+                                  <w:b/>
+                                  <w:bCs/>
                                   <w:color w:val="808080" w:themeColor="background1" w:themeShade="80"/>
+                                  <w:sz w:val="28"/>
+                                  <w:szCs w:val="28"/>
                                   <w:vertAlign w:val="superscript"/>
                                 </w:rPr>
                               </m:ctrlPr>
                             </m:sSupPr>
                             <m:e>
                               <m:r>
+                                <m:rPr>
+                                  <m:sty m:val="bi"/>
+                                </m:rPr>
                                 <w:rPr>
                                   <w:rFonts w:ascii="Cambria Math" w:hAnsi="Cambria Math"/>
                                   <w:color w:val="808080" w:themeColor="background1" w:themeShade="80"/>
+                                  <w:sz w:val="28"/>
+                                  <w:szCs w:val="28"/>
                                   <w:vertAlign w:val="superscript"/>
                                 </w:rPr>
-                                <m:t>e</m:t>
+                                <m:t>ae</m:t>
                               </m:r>
                             </m:e>
                             <m:sup>
@@ -4039,17 +5177,25 @@
                                   <m:ctrlPr>
                                     <w:rPr>
                                       <w:rFonts w:ascii="Cambria Math" w:hAnsi="Cambria Math"/>
-                                      <w:i/>
+                                      <w:b/>
+                                      <w:bCs/>
                                       <w:color w:val="808080" w:themeColor="background1" w:themeShade="80"/>
+                                      <w:sz w:val="28"/>
+                                      <w:szCs w:val="28"/>
                                       <w:vertAlign w:val="superscript"/>
                                     </w:rPr>
                                   </m:ctrlPr>
                                 </m:fPr>
                                 <m:num>
                                   <m:r>
+                                    <m:rPr>
+                                      <m:sty m:val="bi"/>
+                                    </m:rPr>
                                     <w:rPr>
                                       <w:rFonts w:ascii="Cambria Math" w:hAnsi="Cambria Math"/>
                                       <w:color w:val="808080" w:themeColor="background1" w:themeShade="80"/>
+                                      <w:sz w:val="28"/>
+                                      <w:szCs w:val="28"/>
                                       <w:vertAlign w:val="superscript"/>
                                     </w:rPr>
                                     <m:t>x</m:t>
@@ -4057,9 +5203,14 @@
                                 </m:num>
                                 <m:den>
                                   <m:r>
+                                    <m:rPr>
+                                      <m:sty m:val="b"/>
+                                    </m:rPr>
                                     <w:rPr>
                                       <w:rFonts w:ascii="Cambria Math" w:hAnsi="Cambria Math"/>
                                       <w:color w:val="808080" w:themeColor="background1" w:themeShade="80"/>
+                                      <w:sz w:val="28"/>
+                                      <w:szCs w:val="28"/>
                                       <w:vertAlign w:val="superscript"/>
                                     </w:rPr>
                                     <m:t>2</m:t>
@@ -4068,6 +5219,59 @@
                               </m:f>
                             </m:sup>
                           </m:sSup>
+                          <m:r>
+                            <m:rPr>
+                              <m:sty m:val="b"/>
+                            </m:rPr>
+                            <w:rPr>
+                              <w:rFonts w:ascii="Cambria Math" w:hAnsi="Cambria Math"/>
+                              <w:color w:val="808080" w:themeColor="background1" w:themeShade="80"/>
+                              <w:sz w:val="28"/>
+                              <w:szCs w:val="28"/>
+                              <w:vertAlign w:val="superscript"/>
+                            </w:rPr>
+                            <m:t xml:space="preserve">, </m:t>
+                          </m:r>
+                        </m:oMath>
+                      </m:oMathPara>
+                    </w:p>
+                    <w:p>
+                      <w:pPr>
+                        <w:pStyle w:val="NoSpacing"/>
+                        <w:rPr>
+                          <w:rFonts w:eastAsiaTheme="minorEastAsia"/>
+                          <w:b/>
+                          <w:bCs/>
+                          <w:color w:val="808080" w:themeColor="background1" w:themeShade="80"/>
+                          <w:sz w:val="24"/>
+                          <w:szCs w:val="24"/>
+                          <w:vertAlign w:val="superscript"/>
+                        </w:rPr>
+                      </w:pPr>
+                      <m:oMathPara>
+                        <m:oMath>
+                          <m:r>
+                            <m:rPr>
+                              <m:sty m:val="bi"/>
+                            </m:rPr>
+                            <w:rPr>
+                              <w:rFonts w:ascii="Cambria Math" w:hAnsi="Cambria Math"/>
+                              <w:color w:val="808080" w:themeColor="background1" w:themeShade="80"/>
+                              <w:vertAlign w:val="superscript"/>
+                            </w:rPr>
+                            <m:t>a</m:t>
+                          </m:r>
+                          <m:r>
+                            <m:rPr>
+                              <m:sty m:val="b"/>
+                            </m:rPr>
+                            <w:rPr>
+                              <w:rFonts w:ascii="Cambria Math" w:hAnsi="Cambria Math"/>
+                              <w:color w:val="808080" w:themeColor="background1" w:themeShade="80"/>
+                              <w:vertAlign w:val="superscript"/>
+                            </w:rPr>
+                            <m:t>=1</m:t>
+                          </m:r>
                         </m:oMath>
                       </m:oMathPara>
                     </w:p>
@@ -4085,7 +5289,126 @@
         <mc:AlternateContent>
           <mc:Choice Requires="wps">
             <w:drawing>
-              <wp:anchor distT="0" distB="0" distL="114300" distR="114300" simplePos="0" relativeHeight="251749376" behindDoc="0" locked="0" layoutInCell="1" allowOverlap="1" wp14:anchorId="48AED5EA" wp14:editId="511967AD">
+              <wp:anchor distT="0" distB="0" distL="114300" distR="114300" simplePos="0" relativeHeight="251737088" behindDoc="0" locked="0" layoutInCell="1" allowOverlap="1" wp14:anchorId="282E7CD7" wp14:editId="0DBD530E">
+                <wp:simplePos x="0" y="0"/>
+                <wp:positionH relativeFrom="column">
+                  <wp:posOffset>-434902</wp:posOffset>
+                </wp:positionH>
+                <wp:positionV relativeFrom="paragraph">
+                  <wp:posOffset>1308287</wp:posOffset>
+                </wp:positionV>
+                <wp:extent cx="1360806" cy="338599"/>
+                <wp:effectExtent l="0" t="0" r="7620" b="0"/>
+                <wp:wrapNone/>
+                <wp:docPr id="45" name="Text Box 45"/>
+                <wp:cNvGraphicFramePr/>
+                <a:graphic xmlns:a="http://schemas.openxmlformats.org/drawingml/2006/main">
+                  <a:graphicData uri="http://schemas.microsoft.com/office/word/2010/wordprocessingShape">
+                    <wps:wsp>
+                      <wps:cNvSpPr txBox="1"/>
+                      <wps:spPr>
+                        <a:xfrm rot="16200000">
+                          <a:off x="0" y="0"/>
+                          <a:ext cx="1360806" cy="338599"/>
+                        </a:xfrm>
+                        <a:prstGeom prst="rect">
+                          <a:avLst/>
+                        </a:prstGeom>
+                        <a:noFill/>
+                        <a:ln w="6350">
+                          <a:noFill/>
+                        </a:ln>
+                      </wps:spPr>
+                      <wps:txbx>
+                        <w:txbxContent>
+                          <w:p>
+                            <w:pPr>
+                              <w:rPr>
+                                <w:rFonts w:ascii="Cambria Math" w:hAnsi="Cambria Math"/>
+                                <w:b/>
+                                <w:bCs/>
+                                <w:color w:val="808080" w:themeColor="background1" w:themeShade="80"/>
+                                <w:sz w:val="28"/>
+                                <w:szCs w:val="28"/>
+                                <w:vertAlign w:val="superscript"/>
+                              </w:rPr>
+                            </w:pPr>
+                            <w:r>
+                              <w:rPr>
+                                <w:rFonts w:ascii="Cambria Math" w:hAnsi="Cambria Math"/>
+                                <w:b/>
+                                <w:bCs/>
+                                <w:color w:val="808080" w:themeColor="background1" w:themeShade="80"/>
+                                <w:sz w:val="28"/>
+                                <w:szCs w:val="28"/>
+                              </w:rPr>
+                              <w:t>Activation</w:t>
+                            </w:r>
+                          </w:p>
+                        </w:txbxContent>
+                      </wps:txbx>
+                      <wps:bodyPr rot="0" spcFirstLastPara="0" vertOverflow="overflow" horzOverflow="overflow" vert="horz" wrap="square" lIns="91440" tIns="45720" rIns="91440" bIns="45720" numCol="1" spcCol="0" rtlCol="0" fromWordArt="0" anchor="t" anchorCtr="0" forceAA="0" compatLnSpc="1">
+                        <a:prstTxWarp prst="textNoShape">
+                          <a:avLst/>
+                        </a:prstTxWarp>
+                        <a:noAutofit/>
+                      </wps:bodyPr>
+                    </wps:wsp>
+                  </a:graphicData>
+                </a:graphic>
+                <wp14:sizeRelH relativeFrom="margin">
+                  <wp14:pctWidth>0</wp14:pctWidth>
+                </wp14:sizeRelH>
+                <wp14:sizeRelV relativeFrom="margin">
+                  <wp14:pctHeight>0</wp14:pctHeight>
+                </wp14:sizeRelV>
+              </wp:anchor>
+            </w:drawing>
+          </mc:Choice>
+          <mc:Fallback>
+            <w:pict>
+              <v:shape w14:anchorId="282E7CD7" id="Text Box 45" o:spid="_x0000_s1055" type="#_x0000_t202" style="position:absolute;margin-left:-34.25pt;margin-top:103pt;width:107.15pt;height:26.65pt;rotation:-90;z-index:251737088;visibility:visible;mso-wrap-style:square;mso-width-percent:0;mso-height-percent:0;mso-wrap-distance-left:9pt;mso-wrap-distance-top:0;mso-wrap-distance-right:9pt;mso-wrap-distance-bottom:0;mso-position-horizontal:absolute;mso-position-horizontal-relative:text;mso-position-vertical:absolute;mso-position-vertical-relative:text;mso-width-percent:0;mso-height-percent:0;mso-width-relative:margin;mso-height-relative:margin;v-text-anchor:top" o:gfxdata="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" filled="f" stroked="f" strokeweight=".5pt">
+                <v:textbox>
+                  <w:txbxContent>
+                    <w:p>
+                      <w:pPr>
+                        <w:rPr>
+                          <w:rFonts w:ascii="Cambria Math" w:hAnsi="Cambria Math"/>
+                          <w:b/>
+                          <w:bCs/>
+                          <w:color w:val="808080" w:themeColor="background1" w:themeShade="80"/>
+                          <w:sz w:val="28"/>
+                          <w:szCs w:val="28"/>
+                          <w:vertAlign w:val="superscript"/>
+                        </w:rPr>
+                      </w:pPr>
+                      <w:r>
+                        <w:rPr>
+                          <w:rFonts w:ascii="Cambria Math" w:hAnsi="Cambria Math"/>
+                          <w:b/>
+                          <w:bCs/>
+                          <w:color w:val="808080" w:themeColor="background1" w:themeShade="80"/>
+                          <w:sz w:val="28"/>
+                          <w:szCs w:val="28"/>
+                        </w:rPr>
+                        <w:t>Activation</w:t>
+                      </w:r>
+                    </w:p>
+                  </w:txbxContent>
+                </v:textbox>
+              </v:shape>
+            </w:pict>
+          </mc:Fallback>
+        </mc:AlternateContent>
+      </w:r>
+      <w:r>
+        <w:rPr>
+          <w:noProof/>
+        </w:rPr>
+        <mc:AlternateContent>
+          <mc:Choice Requires="wps">
+            <w:drawing>
+              <wp:anchor distT="0" distB="0" distL="114300" distR="114300" simplePos="0" relativeHeight="251749376" behindDoc="0" locked="0" layoutInCell="1" allowOverlap="1" wp14:anchorId="48AED5EA" wp14:editId="460FED80">
                 <wp:simplePos x="0" y="0"/>
                 <wp:positionH relativeFrom="column">
                   <wp:posOffset>3206750</wp:posOffset>
@@ -4110,7 +5433,7 @@
                         <a:prstGeom prst="line">
                           <a:avLst/>
                         </a:prstGeom>
-                        <a:ln w="9525">
+                        <a:ln w="12700">
                           <a:solidFill>
                             <a:schemeClr val="bg1">
                               <a:lumMod val="75000"/>
@@ -4148,7 +5471,7 @@
           </mc:Choice>
           <mc:Fallback>
             <w:pict>
-              <v:line w14:anchorId="7BB70F2F" id="Straight Connector 54" o:spid="_x0000_s1026" style="position:absolute;flip:y;z-index:251749376;visibility:visible;mso-wrap-style:square;mso-width-percent:0;mso-height-percent:0;mso-wrap-distance-left:9pt;mso-wrap-distance-top:0;mso-wrap-distance-right:9pt;mso-wrap-distance-bottom:0;mso-position-horizontal:absolute;mso-position-horizontal-relative:text;mso-position-vertical:absolute;mso-position-vertical-relative:text;mso-width-percent:0;mso-height-percent:0;mso-width-relative:margin;mso-height-relative:margin" from="252.5pt,0" to="252.5pt,272.7pt" o:gfxdata="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" strokecolor="#bfbfbf [2412]">
+              <v:line w14:anchorId="6FF76670" id="Straight Connector 54" o:spid="_x0000_s1026" style="position:absolute;flip:y;z-index:251749376;visibility:visible;mso-wrap-style:square;mso-width-percent:0;mso-height-percent:0;mso-wrap-distance-left:9pt;mso-wrap-distance-top:0;mso-wrap-distance-right:9pt;mso-wrap-distance-bottom:0;mso-position-horizontal:absolute;mso-position-horizontal-relative:text;mso-position-vertical:absolute;mso-position-vertical-relative:text;mso-width-percent:0;mso-height-percent:0;mso-width-relative:margin;mso-height-relative:margin" from="252.5pt,0" to="252.5pt,272.7pt" o:gfxdata="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" strokecolor="#bfbfbf [2412]" strokeweight="1pt">
                 <v:stroke dashstyle="dash" joinstyle="miter"/>
               </v:line>
             </w:pict>
@@ -4162,7 +5485,7 @@
         <mc:AlternateContent>
           <mc:Choice Requires="wps">
             <w:drawing>
-              <wp:anchor distT="0" distB="0" distL="114300" distR="114300" simplePos="0" relativeHeight="251751424" behindDoc="0" locked="0" layoutInCell="1" allowOverlap="1" wp14:anchorId="0AE7865C" wp14:editId="56AB4A90">
+              <wp:anchor distT="0" distB="0" distL="114300" distR="114300" simplePos="0" relativeHeight="251751424" behindDoc="0" locked="0" layoutInCell="1" allowOverlap="1" wp14:anchorId="0AE7865C" wp14:editId="6C171FD7">
                 <wp:simplePos x="0" y="0"/>
                 <wp:positionH relativeFrom="column">
                   <wp:posOffset>4559646</wp:posOffset>
@@ -4187,7 +5510,7 @@
                         <a:prstGeom prst="line">
                           <a:avLst/>
                         </a:prstGeom>
-                        <a:ln w="9525">
+                        <a:ln w="12700">
                           <a:solidFill>
                             <a:schemeClr val="bg1">
                               <a:lumMod val="75000"/>
@@ -4225,7 +5548,7 @@
           </mc:Choice>
           <mc:Fallback>
             <w:pict>
-              <v:line w14:anchorId="56DDDCB2" id="Straight Connector 55" o:spid="_x0000_s1026" style="position:absolute;flip:y;z-index:251751424;visibility:visible;mso-wrap-style:square;mso-width-percent:0;mso-height-percent:0;mso-wrap-distance-left:9pt;mso-wrap-distance-top:0;mso-wrap-distance-right:9pt;mso-wrap-distance-bottom:0;mso-position-horizontal:absolute;mso-position-horizontal-relative:text;mso-position-vertical:absolute;mso-position-vertical-relative:text;mso-width-percent:0;mso-height-percent:0;mso-width-relative:margin;mso-height-relative:margin" from="359.05pt,0" to="359.05pt,272.7pt" o:gfxdata="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" strokecolor="#bfbfbf [2412]">
+              <v:line w14:anchorId="6389B46C" id="Straight Connector 55" o:spid="_x0000_s1026" style="position:absolute;flip:y;z-index:251751424;visibility:visible;mso-wrap-style:square;mso-width-percent:0;mso-height-percent:0;mso-wrap-distance-left:9pt;mso-wrap-distance-top:0;mso-wrap-distance-right:9pt;mso-wrap-distance-bottom:0;mso-position-horizontal:absolute;mso-position-horizontal-relative:text;mso-position-vertical:absolute;mso-position-vertical-relative:text;mso-width-percent:0;mso-height-percent:0;mso-width-relative:margin;mso-height-relative:margin" from="359.05pt,0" to="359.05pt,272.7pt" o:gfxdata="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" strokecolor="#bfbfbf [2412]" strokeweight="1pt">
                 <v:stroke dashstyle="dash" joinstyle="miter"/>
               </v:line>
             </w:pict>
@@ -4239,7 +5562,7 @@
         <mc:AlternateContent>
           <mc:Choice Requires="wps">
             <w:drawing>
-              <wp:anchor distT="0" distB="0" distL="114300" distR="114300" simplePos="0" relativeHeight="251739136" behindDoc="0" locked="0" layoutInCell="1" allowOverlap="1" wp14:anchorId="39B35E67" wp14:editId="045853AD">
+              <wp:anchor distT="0" distB="0" distL="114300" distR="114300" simplePos="0" relativeHeight="251739136" behindDoc="0" locked="0" layoutInCell="1" allowOverlap="1" wp14:anchorId="39B35E67" wp14:editId="1E0878D3">
                 <wp:simplePos x="0" y="0"/>
                 <wp:positionH relativeFrom="column">
                   <wp:posOffset>1864360</wp:posOffset>
@@ -4264,7 +5587,7 @@
                         <a:prstGeom prst="line">
                           <a:avLst/>
                         </a:prstGeom>
-                        <a:ln w="9525">
+                        <a:ln w="12700">
                           <a:solidFill>
                             <a:schemeClr val="bg1">
                               <a:lumMod val="75000"/>
@@ -4302,7 +5625,7 @@
           </mc:Choice>
           <mc:Fallback>
             <w:pict>
-              <v:line w14:anchorId="1397A4AE" id="Straight Connector 47" o:spid="_x0000_s1026" style="position:absolute;flip:y;z-index:251739136;visibility:visible;mso-wrap-style:square;mso-width-percent:0;mso-height-percent:0;mso-wrap-distance-left:9pt;mso-wrap-distance-top:0;mso-wrap-distance-right:9pt;mso-wrap-distance-bottom:0;mso-position-horizontal:absolute;mso-position-horizontal-relative:text;mso-position-vertical:absolute;mso-position-vertical-relative:text;mso-width-percent:0;mso-height-percent:0;mso-width-relative:margin;mso-height-relative:margin" from="146.8pt,0" to="146.8pt,272.7pt" o:gfxdata="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" strokecolor="#bfbfbf [2412]">
+              <v:line w14:anchorId="4143A863" id="Straight Connector 47" o:spid="_x0000_s1026" style="position:absolute;flip:y;z-index:251739136;visibility:visible;mso-wrap-style:square;mso-width-percent:0;mso-height-percent:0;mso-wrap-distance-left:9pt;mso-wrap-distance-top:0;mso-wrap-distance-right:9pt;mso-wrap-distance-bottom:0;mso-position-horizontal:absolute;mso-position-horizontal-relative:text;mso-position-vertical:absolute;mso-position-vertical-relative:text;mso-width-percent:0;mso-height-percent:0;mso-width-relative:margin;mso-height-relative:margin" from="146.8pt,0" to="146.8pt,272.7pt" o:gfxdata="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" strokecolor="#bfbfbf [2412]" strokeweight="1pt">
                 <v:stroke dashstyle="dash" joinstyle="miter"/>
               </v:line>
             </w:pict>
@@ -4350,6 +5673,9 @@
         </w:drawing>
       </w:r>
     </w:p>
+    <w:p/>
+    <w:p/>
+    <w:p/>
     <w:p/>
     <w:p/>
     <w:p/>
@@ -4880,7 +6206,7 @@
           </mc:Choice>
           <mc:Fallback>
             <w:pict>
-              <v:shape w14:anchorId="56BD4BCD" id="Text Box 42" o:spid="_x0000_s1047" type="#_x0000_t202" style="position:absolute;margin-left:71.2pt;margin-top:69.05pt;width:69pt;height:22.85pt;z-index:251757568;visibility:visible;mso-wrap-style:square;mso-width-percent:0;mso-height-percent:0;mso-wrap-distance-left:9pt;mso-wrap-distance-top:0;mso-wrap-distance-right:9pt;mso-wrap-distance-bottom:0;mso-position-horizontal:absolute;mso-position-horizontal-relative:text;mso-position-vertical:absolute;mso-position-vertical-relative:text;mso-width-percent:0;mso-height-percent:0;mso-width-relative:margin;mso-height-relative:margin;v-text-anchor:top" o:gfxdata="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" filled="f" stroked="f" strokeweight=".5pt">
+              <v:shape w14:anchorId="56BD4BCD" id="Text Box 42" o:spid="_x0000_s1056" type="#_x0000_t202" style="position:absolute;margin-left:71.2pt;margin-top:69.05pt;width:69pt;height:22.85pt;z-index:251757568;visibility:visible;mso-wrap-style:square;mso-width-percent:0;mso-height-percent:0;mso-wrap-distance-left:9pt;mso-wrap-distance-top:0;mso-wrap-distance-right:9pt;mso-wrap-distance-bottom:0;mso-position-horizontal:absolute;mso-position-horizontal-relative:text;mso-position-vertical:absolute;mso-position-vertical-relative:text;mso-width-percent:0;mso-height-percent:0;mso-width-relative:margin;mso-height-relative:margin;v-text-anchor:top" o:gfxdata="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" filled="f" stroked="f" strokeweight=".5pt">
                 <v:textbox>
                   <w:txbxContent>
                     <w:p>
@@ -5064,7 +6390,7 @@
           </mc:Choice>
           <mc:Fallback>
             <w:pict>
-              <v:shape w14:anchorId="13BA129E" id="Text Box 40" o:spid="_x0000_s1048" type="#_x0000_t202" style="position:absolute;margin-left:311.6pt;margin-top:186.25pt;width:33pt;height:34.1pt;z-index:251765760;visibility:visible;mso-wrap-style:square;mso-width-percent:0;mso-height-percent:0;mso-wrap-distance-left:9pt;mso-wrap-distance-top:0;mso-wrap-distance-right:9pt;mso-wrap-distance-bottom:0;mso-position-horizontal:absolute;mso-position-horizontal-relative:text;mso-position-vertical:absolute;mso-position-vertical-relative:text;mso-width-percent:0;mso-height-percent:0;mso-width-relative:margin;mso-height-relative:margin;v-text-anchor:top" o:gfxdata="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" filled="f" stroked="f" strokeweight=".5pt">
+              <v:shape w14:anchorId="13BA129E" id="Text Box 40" o:spid="_x0000_s1057" type="#_x0000_t202" style="position:absolute;margin-left:311.6pt;margin-top:186.25pt;width:33pt;height:34.1pt;z-index:251765760;visibility:visible;mso-wrap-style:square;mso-width-percent:0;mso-height-percent:0;mso-wrap-distance-left:9pt;mso-wrap-distance-top:0;mso-wrap-distance-right:9pt;mso-wrap-distance-bottom:0;mso-position-horizontal:absolute;mso-position-horizontal-relative:text;mso-position-vertical:absolute;mso-position-vertical-relative:text;mso-width-percent:0;mso-height-percent:0;mso-width-relative:margin;mso-height-relative:margin;v-text-anchor:top" o:gfxdata="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" filled="f" stroked="f" strokeweight=".5pt">
                 <v:textbox>
                   <w:txbxContent>
                     <w:p>
@@ -5392,7 +6718,7 @@
           </mc:Choice>
           <mc:Fallback>
             <w:pict>
-              <v:shape w14:anchorId="5A012867" id="Text Box 57" o:spid="_x0000_s1049" type="#_x0000_t202" style="position:absolute;margin-left:71.25pt;margin-top:123pt;width:115.9pt;height:27pt;z-index:251771904;visibility:visible;mso-wrap-style:square;mso-width-percent:0;mso-height-percent:0;mso-wrap-distance-left:9pt;mso-wrap-distance-top:0;mso-wrap-distance-right:9pt;mso-wrap-distance-bottom:0;mso-position-horizontal:absolute;mso-position-horizontal-relative:text;mso-position-vertical:absolute;mso-position-vertical-relative:text;mso-width-percent:0;mso-height-percent:0;mso-width-relative:margin;mso-height-relative:margin;v-text-anchor:top" o:gfxdata="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" filled="f" stroked="f" strokeweight=".5pt">
+              <v:shape w14:anchorId="5A012867" id="Text Box 57" o:spid="_x0000_s1058" type="#_x0000_t202" style="position:absolute;margin-left:71.25pt;margin-top:123pt;width:115.9pt;height:27pt;z-index:251771904;visibility:visible;mso-wrap-style:square;mso-width-percent:0;mso-height-percent:0;mso-wrap-distance-left:9pt;mso-wrap-distance-top:0;mso-wrap-distance-right:9pt;mso-wrap-distance-bottom:0;mso-position-horizontal:absolute;mso-position-horizontal-relative:text;mso-position-vertical:absolute;mso-position-vertical-relative:text;mso-width-percent:0;mso-height-percent:0;mso-width-relative:margin;mso-height-relative:margin;v-text-anchor:top" o:gfxdata="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" filled="f" stroked="f" strokeweight=".5pt">
                 <v:textbox>
                   <w:txbxContent>
                     <w:p>
@@ -5497,7 +6823,7 @@
           </mc:Choice>
           <mc:Fallback>
             <w:pict>
-              <v:shape w14:anchorId="34D1ABB0" id="Text Box 46" o:spid="_x0000_s1050" type="#_x0000_t202" style="position:absolute;margin-left:70.45pt;margin-top:149.95pt;width:106.5pt;height:26.25pt;z-index:251761664;visibility:visible;mso-wrap-style:square;mso-width-percent:0;mso-height-percent:0;mso-wrap-distance-left:9pt;mso-wrap-distance-top:0;mso-wrap-distance-right:9pt;mso-wrap-distance-bottom:0;mso-position-horizontal:absolute;mso-position-horizontal-relative:text;mso-position-vertical:absolute;mso-position-vertical-relative:text;mso-width-percent:0;mso-height-percent:0;mso-width-relative:margin;mso-height-relative:margin;v-text-anchor:top" o:gfxdata="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" filled="f" stroked="f" strokeweight=".5pt">
+              <v:shape w14:anchorId="34D1ABB0" id="Text Box 46" o:spid="_x0000_s1059" type="#_x0000_t202" style="position:absolute;margin-left:70.45pt;margin-top:149.95pt;width:106.5pt;height:26.25pt;z-index:251761664;visibility:visible;mso-wrap-style:square;mso-width-percent:0;mso-height-percent:0;mso-wrap-distance-left:9pt;mso-wrap-distance-top:0;mso-wrap-distance-right:9pt;mso-wrap-distance-bottom:0;mso-position-horizontal:absolute;mso-position-horizontal-relative:text;mso-position-vertical:absolute;mso-position-vertical-relative:text;mso-width-percent:0;mso-height-percent:0;mso-width-relative:margin;mso-height-relative:margin;v-text-anchor:top" o:gfxdata="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" filled="f" stroked="f" strokeweight=".5pt">
                 <v:textbox>
                   <w:txbxContent>
                     <w:p>
@@ -5752,7 +7078,7 @@
           </mc:Choice>
           <mc:Fallback>
             <w:pict>
-              <v:shape w14:anchorId="2C15F69F" id="Text Box 43" o:spid="_x0000_s1051" type="#_x0000_t202" style="position:absolute;margin-left:70.5pt;margin-top:96pt;width:115.9pt;height:22.85pt;z-index:251759616;visibility:visible;mso-wrap-style:square;mso-width-percent:0;mso-height-percent:0;mso-wrap-distance-left:9pt;mso-wrap-distance-top:0;mso-wrap-distance-right:9pt;mso-wrap-distance-bottom:0;mso-position-horizontal:absolute;mso-position-horizontal-relative:text;mso-position-vertical:absolute;mso-position-vertical-relative:text;mso-width-percent:0;mso-height-percent:0;mso-width-relative:margin;mso-height-relative:margin;v-text-anchor:top" o:gfxdata="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" filled="f" stroked="f" strokeweight=".5pt">
+              <v:shape w14:anchorId="2C15F69F" id="Text Box 43" o:spid="_x0000_s1060" type="#_x0000_t202" style="position:absolute;margin-left:70.5pt;margin-top:96pt;width:115.9pt;height:22.85pt;z-index:251759616;visibility:visible;mso-wrap-style:square;mso-width-percent:0;mso-height-percent:0;mso-wrap-distance-left:9pt;mso-wrap-distance-top:0;mso-wrap-distance-right:9pt;mso-wrap-distance-bottom:0;mso-position-horizontal:absolute;mso-position-horizontal-relative:text;mso-position-vertical:absolute;mso-position-vertical-relative:text;mso-width-percent:0;mso-height-percent:0;mso-width-relative:margin;mso-height-relative:margin;v-text-anchor:top" o:gfxdata="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" filled="f" stroked="f" strokeweight=".5pt">
                 <v:textbox>
                   <w:txbxContent>
                     <w:p>

</xml_diff>